<commit_message>
Corrected the first part of the report
</commit_message>
<xml_diff>
--- a/ocharick-mvc-web/reports/Стоянова_А.Г._ИКБО-13-19__ОтчётКР_1_часть.docx
+++ b/ocharick-mvc-web/reports/Стоянова_А.Г._ИКБО-13-19__ОтчётКР_1_часть.docx
@@ -399,33 +399,19 @@
         <w:rPr>
           <w:b/>
         </w:rPr>
-        <w:t>Кафедра инструментального и прикладного программного обеспечения (</w:t>
-      </w:r>
-      <w:proofErr w:type="spellStart"/>
+        <w:t>Кафедра инструментального и прикладного программного обеспечения (И</w:t>
+      </w:r>
       <w:r>
         <w:rPr>
           <w:b/>
         </w:rPr>
-        <w:t>И</w:t>
+        <w:t>и</w:t>
       </w:r>
       <w:r>
         <w:rPr>
           <w:b/>
         </w:rPr>
-        <w:t>и</w:t>
-      </w:r>
-      <w:r>
-        <w:rPr>
-          <w:b/>
-        </w:rPr>
-        <w:t>ППО</w:t>
-      </w:r>
-      <w:proofErr w:type="spellEnd"/>
-      <w:r>
-        <w:rPr>
-          <w:b/>
-        </w:rPr>
-        <w:t>)</w:t>
+        <w:t>ППО)</w:t>
       </w:r>
     </w:p>
     <w:p>
@@ -673,7 +659,6 @@
         </w:rPr>
         <w:t xml:space="preserve">                  </w:t>
       </w:r>
-      <w:proofErr w:type="gramStart"/>
       <w:r>
         <w:rPr>
           <w:u w:val="single"/>
@@ -686,7 +671,6 @@
       <w:r>
         <w:t>(</w:t>
       </w:r>
-      <w:proofErr w:type="gramEnd"/>
       <w:r>
         <w:rPr>
           <w:sz w:val="22"/>
@@ -744,178 +728,138 @@
           <w:sz w:val="22"/>
           <w:szCs w:val="22"/>
         </w:rPr>
-        <w:t xml:space="preserve">подпись и </w:t>
-      </w:r>
-      <w:proofErr w:type="spellStart"/>
+        <w:t>подпись и ф.и.о. студента</w:t>
+      </w:r>
+      <w:r>
+        <w:t>)</w:t>
+      </w:r>
+    </w:p>
+    <w:p>
+      <w:pPr>
+        <w:jc w:val="both"/>
+      </w:pPr>
+    </w:p>
+    <w:p>
+      <w:pPr>
+        <w:jc w:val="both"/>
+      </w:pPr>
+    </w:p>
+    <w:p>
+      <w:pPr>
+        <w:jc w:val="both"/>
+      </w:pPr>
+      <w:r>
+        <w:t xml:space="preserve">Руководитель: </w:t>
+      </w:r>
+      <w:r>
+        <w:rPr>
+          <w:u w:val="single"/>
+        </w:rPr>
+        <w:t>Зорина Наталья Валентиновна</w:t>
+      </w:r>
+      <w:r>
+        <w:rPr>
+          <w:u w:val="single"/>
+        </w:rPr>
+        <w:t>.</w:t>
+      </w:r>
+    </w:p>
+    <w:p>
+      <w:pPr>
+        <w:jc w:val="both"/>
+      </w:pPr>
+    </w:p>
+    <w:p>
+      <w:pPr>
+        <w:jc w:val="both"/>
+      </w:pPr>
+    </w:p>
+    <w:p>
+      <w:pPr>
+        <w:jc w:val="both"/>
+      </w:pPr>
+      <w:r>
+        <w:t xml:space="preserve">Работа допущена к защите  </w:t>
+      </w:r>
+      <w:r>
+        <w:rPr>
+          <w:u w:val="single"/>
+        </w:rPr>
+        <w:t xml:space="preserve">                    </w:t>
+      </w:r>
+      <w:r>
+        <w:t xml:space="preserve"> </w:t>
+      </w:r>
+      <w:r>
+        <w:t>(</w:t>
+      </w:r>
       <w:r>
         <w:rPr>
           <w:sz w:val="22"/>
           <w:szCs w:val="22"/>
         </w:rPr>
-        <w:t>ф.и.о.</w:t>
-      </w:r>
-      <w:proofErr w:type="spellEnd"/>
+        <w:t>дата</w:t>
+      </w:r>
+      <w:r>
+        <w:t>)</w:t>
+      </w:r>
+      <w:r>
+        <w:rPr>
+          <w:u w:val="single"/>
+        </w:rPr>
+        <w:t xml:space="preserve">                    </w:t>
+      </w:r>
+      <w:r>
+        <w:t>/</w:t>
+      </w:r>
+      <w:r>
+        <w:rPr>
+          <w:u w:val="single"/>
+        </w:rPr>
+        <w:t xml:space="preserve">    </w:t>
+      </w:r>
+      <w:r>
+        <w:rPr>
+          <w:u w:val="single"/>
+        </w:rPr>
+        <w:t>Зорина Н. В</w:t>
+      </w:r>
+      <w:r>
+        <w:rPr>
+          <w:u w:val="single"/>
+        </w:rPr>
+        <w:t>.</w:t>
+      </w:r>
+      <w:r>
+        <w:rPr>
+          <w:u w:val="single"/>
+        </w:rPr>
+        <w:t xml:space="preserve">    </w:t>
+      </w:r>
+      <w:r>
+        <w:t xml:space="preserve">/ </w:t>
+      </w:r>
+    </w:p>
+    <w:p>
+      <w:pPr>
+        <w:ind w:left="3540" w:firstLine="708"/>
+        <w:jc w:val="both"/>
+      </w:pPr>
+      <w:r>
+        <w:t xml:space="preserve">       (</w:t>
+      </w:r>
       <w:r>
         <w:rPr>
           <w:sz w:val="22"/>
           <w:szCs w:val="22"/>
         </w:rPr>
-        <w:t xml:space="preserve"> студента</w:t>
-      </w:r>
-      <w:r>
-        <w:t>)</w:t>
-      </w:r>
-    </w:p>
-    <w:p>
-      <w:pPr>
-        <w:jc w:val="both"/>
-      </w:pPr>
-    </w:p>
-    <w:p>
-      <w:pPr>
-        <w:jc w:val="both"/>
-      </w:pPr>
-    </w:p>
-    <w:p>
-      <w:pPr>
-        <w:jc w:val="both"/>
-      </w:pPr>
-      <w:r>
-        <w:t xml:space="preserve">Руководитель: </w:t>
-      </w:r>
-      <w:r>
-        <w:rPr>
-          <w:u w:val="single"/>
-        </w:rPr>
-        <w:t>Зорина Наталья Валентиновна</w:t>
-      </w:r>
-      <w:r>
-        <w:rPr>
-          <w:u w:val="single"/>
-        </w:rPr>
-        <w:t>.</w:t>
-      </w:r>
-    </w:p>
-    <w:p>
-      <w:pPr>
-        <w:jc w:val="both"/>
-      </w:pPr>
-    </w:p>
-    <w:p>
-      <w:pPr>
-        <w:jc w:val="both"/>
-      </w:pPr>
-    </w:p>
-    <w:p>
-      <w:pPr>
-        <w:jc w:val="both"/>
-      </w:pPr>
-      <w:r>
-        <w:t xml:space="preserve">Работа допущена к защите  </w:t>
-      </w:r>
-      <w:r>
-        <w:rPr>
-          <w:u w:val="single"/>
-        </w:rPr>
-        <w:t xml:space="preserve">                  </w:t>
-      </w:r>
-      <w:proofErr w:type="gramStart"/>
-      <w:r>
-        <w:rPr>
-          <w:u w:val="single"/>
-        </w:rPr>
-        <w:t xml:space="preserve">  </w:t>
-      </w:r>
-      <w:r>
-        <w:t xml:space="preserve"> </w:t>
-      </w:r>
-      <w:r>
-        <w:t>(</w:t>
-      </w:r>
-      <w:proofErr w:type="gramEnd"/>
+        <w:t xml:space="preserve">подпись и ф.и.о. </w:t>
+      </w:r>
       <w:r>
         <w:rPr>
           <w:sz w:val="22"/>
           <w:szCs w:val="22"/>
         </w:rPr>
-        <w:t>дата</w:t>
-      </w:r>
-      <w:r>
-        <w:t>)</w:t>
-      </w:r>
-      <w:r>
-        <w:rPr>
-          <w:u w:val="single"/>
-        </w:rPr>
-        <w:t xml:space="preserve">                    </w:t>
-      </w:r>
-      <w:r>
-        <w:t>/</w:t>
-      </w:r>
-      <w:r>
-        <w:rPr>
-          <w:u w:val="single"/>
-        </w:rPr>
-        <w:t xml:space="preserve">    </w:t>
-      </w:r>
-      <w:r>
-        <w:rPr>
-          <w:u w:val="single"/>
-        </w:rPr>
-        <w:t>Зорина Н. В</w:t>
-      </w:r>
-      <w:r>
-        <w:rPr>
-          <w:u w:val="single"/>
-        </w:rPr>
-        <w:t>.</w:t>
-      </w:r>
-      <w:r>
-        <w:rPr>
-          <w:u w:val="single"/>
-        </w:rPr>
-        <w:t xml:space="preserve">    </w:t>
-      </w:r>
-      <w:r>
-        <w:t xml:space="preserve">/ </w:t>
-      </w:r>
-    </w:p>
-    <w:p>
-      <w:pPr>
-        <w:ind w:left="3540" w:firstLine="708"/>
-        <w:jc w:val="both"/>
-      </w:pPr>
-      <w:r>
-        <w:t xml:space="preserve">       (</w:t>
-      </w:r>
-      <w:r>
-        <w:rPr>
-          <w:sz w:val="22"/>
-          <w:szCs w:val="22"/>
-        </w:rPr>
-        <w:t xml:space="preserve">подпись и </w:t>
-      </w:r>
-      <w:proofErr w:type="spellStart"/>
-      <w:r>
-        <w:rPr>
-          <w:sz w:val="22"/>
-          <w:szCs w:val="22"/>
-        </w:rPr>
-        <w:t>ф.и.о.</w:t>
-      </w:r>
-      <w:proofErr w:type="spellEnd"/>
-      <w:r>
-        <w:rPr>
-          <w:sz w:val="22"/>
-          <w:szCs w:val="22"/>
-        </w:rPr>
-        <w:t xml:space="preserve"> </w:t>
-      </w:r>
-      <w:r>
-        <w:rPr>
-          <w:sz w:val="22"/>
-          <w:szCs w:val="22"/>
-        </w:rPr>
         <w:t>рук-ля</w:t>
       </w:r>
       <w:r>
@@ -957,15 +901,7 @@
         <w:jc w:val="both"/>
       </w:pPr>
       <w:r>
-        <w:t xml:space="preserve"> (подписи, дата, </w:t>
-      </w:r>
-      <w:proofErr w:type="spellStart"/>
-      <w:r>
-        <w:t>ф.и.о.</w:t>
-      </w:r>
-      <w:proofErr w:type="spellEnd"/>
-      <w:r>
-        <w:t>, должность, звание, уч. степень двух преподавателей, принявших защиту)</w:t>
+        <w:t xml:space="preserve"> (подписи, дата, ф.и.о., должность, звание, уч. степень двух преподавателей, принявших защиту)</w:t>
       </w:r>
     </w:p>
     <w:p>
@@ -3331,15 +3267,31 @@
         </w:rPr>
         <w:t xml:space="preserve">или </w:t>
       </w:r>
-      <w:proofErr w:type="spellStart"/>
-      <w:r>
-        <w:rPr>
-          <w:sz w:val="28"/>
-          <w:szCs w:val="28"/>
-        </w:rPr>
-        <w:t>Java</w:t>
-      </w:r>
-      <w:proofErr w:type="spellEnd"/>
+      <w:r>
+        <w:rPr>
+          <w:sz w:val="28"/>
+          <w:szCs w:val="28"/>
+        </w:rPr>
+        <w:t>Java Development Kit (JDK)— бесплатный пакет для разработчика приложений и апплетов, написанных на языке Java. В него входит компилятор Javac, классические библиотеки классов Java, исполнительная JRE система, документы, некоторые утилиты и образцы кода.</w:t>
+      </w:r>
+    </w:p>
+    <w:p>
+      <w:pPr>
+        <w:spacing w:line="360" w:lineRule="auto"/>
+        <w:ind w:firstLine="709"/>
+        <w:rPr>
+          <w:sz w:val="28"/>
+          <w:szCs w:val="28"/>
+        </w:rPr>
+      </w:pPr>
+      <w:r>
+        <w:rPr>
+          <w:sz w:val="28"/>
+          <w:szCs w:val="28"/>
+          <w:lang w:val="en-US"/>
+        </w:rPr>
+        <w:t>Spring</w:t>
+      </w:r>
       <w:r>
         <w:rPr>
           <w:sz w:val="28"/>
@@ -3347,15 +3299,178 @@
         </w:rPr>
         <w:t xml:space="preserve"> </w:t>
       </w:r>
-      <w:proofErr w:type="spellStart"/>
-      <w:r>
-        <w:rPr>
-          <w:sz w:val="28"/>
-          <w:szCs w:val="28"/>
-        </w:rPr>
-        <w:t>Development</w:t>
-      </w:r>
-      <w:proofErr w:type="spellEnd"/>
+      <w:r>
+        <w:rPr>
+          <w:sz w:val="28"/>
+          <w:szCs w:val="28"/>
+          <w:lang w:val="en-US"/>
+        </w:rPr>
+        <w:t>MVC</w:t>
+      </w:r>
+      <w:r>
+        <w:rPr>
+          <w:sz w:val="28"/>
+          <w:szCs w:val="28"/>
+        </w:rPr>
+        <w:t xml:space="preserve"> – это фреймворк, позволяющий создавать </w:t>
+      </w:r>
+      <w:r>
+        <w:rPr>
+          <w:sz w:val="28"/>
+          <w:szCs w:val="28"/>
+          <w:lang w:val="en-US"/>
+        </w:rPr>
+        <w:t>web</w:t>
+      </w:r>
+      <w:r>
+        <w:rPr>
+          <w:sz w:val="28"/>
+          <w:szCs w:val="28"/>
+        </w:rPr>
+        <w:t xml:space="preserve">-приложения с разделением логики согласно паттерну </w:t>
+      </w:r>
+      <w:r>
+        <w:rPr>
+          <w:sz w:val="28"/>
+          <w:szCs w:val="28"/>
+          <w:lang w:val="en-US"/>
+        </w:rPr>
+        <w:t>Model</w:t>
+      </w:r>
+      <w:r>
+        <w:rPr>
+          <w:sz w:val="28"/>
+          <w:szCs w:val="28"/>
+        </w:rPr>
+        <w:t>—</w:t>
+      </w:r>
+      <w:r>
+        <w:rPr>
+          <w:sz w:val="28"/>
+          <w:szCs w:val="28"/>
+          <w:lang w:val="en-US"/>
+        </w:rPr>
+        <w:t>View</w:t>
+      </w:r>
+      <w:r>
+        <w:rPr>
+          <w:sz w:val="28"/>
+          <w:szCs w:val="28"/>
+        </w:rPr>
+        <w:t>—</w:t>
+      </w:r>
+      <w:r>
+        <w:rPr>
+          <w:sz w:val="28"/>
+          <w:szCs w:val="28"/>
+          <w:lang w:val="en-US"/>
+        </w:rPr>
+        <w:t>Controller</w:t>
+      </w:r>
+      <w:r>
+        <w:rPr>
+          <w:sz w:val="28"/>
+          <w:szCs w:val="28"/>
+        </w:rPr>
+        <w:t xml:space="preserve">. </w:t>
+      </w:r>
+      <w:r>
+        <w:rPr>
+          <w:sz w:val="28"/>
+          <w:szCs w:val="28"/>
+          <w:lang w:val="en-US"/>
+        </w:rPr>
+        <w:t>Spring</w:t>
+      </w:r>
+      <w:r>
+        <w:rPr>
+          <w:sz w:val="28"/>
+          <w:szCs w:val="28"/>
+        </w:rPr>
+        <w:t xml:space="preserve"> обеспечивает готовые компоненты, использование которых существенно облегчает и ускоряет разработку веб-приложений.</w:t>
+      </w:r>
+    </w:p>
+    <w:p>
+      <w:pPr>
+        <w:spacing w:line="360" w:lineRule="auto"/>
+        <w:ind w:firstLine="709"/>
+        <w:rPr>
+          <w:sz w:val="28"/>
+          <w:szCs w:val="28"/>
+        </w:rPr>
+      </w:pPr>
+      <w:r>
+        <w:rPr>
+          <w:sz w:val="28"/>
+          <w:szCs w:val="28"/>
+        </w:rPr>
+        <w:t>Restful Web Service — это легкий, обслуживаемый и масштабируемый сервис, построенный на архитектуре REST. Веб-служба Restful, предоставляя вызывающему клиенту API из вашего приложения безопасным, единообразным способом без сохранения состояния.</w:t>
+      </w:r>
+    </w:p>
+    <w:p>
+      <w:pPr>
+        <w:spacing w:line="360" w:lineRule="auto"/>
+        <w:ind w:firstLine="709"/>
+        <w:rPr>
+          <w:sz w:val="28"/>
+          <w:szCs w:val="28"/>
+        </w:rPr>
+      </w:pPr>
+      <w:r>
+        <w:rPr>
+          <w:sz w:val="28"/>
+          <w:szCs w:val="28"/>
+        </w:rPr>
+        <w:t>ORM (Object-Relational Mapping или объектно-реляционное отображение) — это технология для отображения объектов в структуры реляционных баз данных, ну т.е. чтобы представить наш джава-объект в виде строки таблицы.</w:t>
+      </w:r>
+    </w:p>
+    <w:p>
+      <w:pPr>
+        <w:spacing w:line="360" w:lineRule="auto"/>
+        <w:ind w:firstLine="709"/>
+        <w:rPr>
+          <w:sz w:val="28"/>
+          <w:szCs w:val="28"/>
+        </w:rPr>
+      </w:pPr>
+      <w:r>
+        <w:rPr>
+          <w:sz w:val="28"/>
+          <w:szCs w:val="28"/>
+        </w:rPr>
+        <w:t>Apache Maven</w:t>
+      </w:r>
+      <w:r>
+        <w:rPr>
+          <w:sz w:val="28"/>
+          <w:szCs w:val="28"/>
+        </w:rPr>
+        <w:t xml:space="preserve">— </w:t>
+      </w:r>
+      <w:r>
+        <w:rPr>
+          <w:sz w:val="28"/>
+          <w:szCs w:val="28"/>
+        </w:rPr>
+        <w:t>Фреймворк для автоматизации сборки проектов на основе описания их структуры в файлах на языке POM, являющемся подмножеством XML.</w:t>
+      </w:r>
+    </w:p>
+    <w:p>
+      <w:pPr>
+        <w:spacing w:line="360" w:lineRule="auto"/>
+        <w:ind w:firstLine="709"/>
+        <w:rPr>
+          <w:sz w:val="28"/>
+          <w:szCs w:val="28"/>
+        </w:rPr>
+      </w:pPr>
+      <w:r>
+        <w:rPr>
+          <w:sz w:val="28"/>
+          <w:szCs w:val="28"/>
+        </w:rPr>
+        <w:t>YouTrack</w:t>
+      </w:r>
       <w:r>
         <w:rPr>
           <w:sz w:val="28"/>
@@ -3363,85 +3478,12 @@
         </w:rPr>
         <w:t xml:space="preserve"> </w:t>
       </w:r>
-      <w:proofErr w:type="spellStart"/>
-      <w:r>
-        <w:rPr>
-          <w:sz w:val="28"/>
-          <w:szCs w:val="28"/>
-        </w:rPr>
-        <w:t>Kit</w:t>
-      </w:r>
-      <w:proofErr w:type="spellEnd"/>
-      <w:r>
-        <w:rPr>
-          <w:sz w:val="28"/>
-          <w:szCs w:val="28"/>
-        </w:rPr>
-        <w:t xml:space="preserve"> (JDK</w:t>
-      </w:r>
-      <w:proofErr w:type="gramStart"/>
-      <w:r>
-        <w:rPr>
-          <w:sz w:val="28"/>
-          <w:szCs w:val="28"/>
-        </w:rPr>
-        <w:t>)—</w:t>
-      </w:r>
-      <w:proofErr w:type="gramEnd"/>
-      <w:r>
-        <w:rPr>
-          <w:sz w:val="28"/>
-          <w:szCs w:val="28"/>
-        </w:rPr>
-        <w:t xml:space="preserve"> бесплатный пакет для разработчика приложений и апплетов, написанных на языке </w:t>
-      </w:r>
-      <w:proofErr w:type="spellStart"/>
-      <w:r>
-        <w:rPr>
-          <w:sz w:val="28"/>
-          <w:szCs w:val="28"/>
-        </w:rPr>
-        <w:t>Java</w:t>
-      </w:r>
-      <w:proofErr w:type="spellEnd"/>
-      <w:r>
-        <w:rPr>
-          <w:sz w:val="28"/>
-          <w:szCs w:val="28"/>
-        </w:rPr>
-        <w:t xml:space="preserve">. В него входит компилятор </w:t>
-      </w:r>
-      <w:proofErr w:type="spellStart"/>
-      <w:r>
-        <w:rPr>
-          <w:sz w:val="28"/>
-          <w:szCs w:val="28"/>
-        </w:rPr>
-        <w:t>Javac</w:t>
-      </w:r>
-      <w:proofErr w:type="spellEnd"/>
-      <w:r>
-        <w:rPr>
-          <w:sz w:val="28"/>
-          <w:szCs w:val="28"/>
-        </w:rPr>
-        <w:t xml:space="preserve">, классические библиотеки классов </w:t>
-      </w:r>
-      <w:proofErr w:type="spellStart"/>
-      <w:r>
-        <w:rPr>
-          <w:sz w:val="28"/>
-          <w:szCs w:val="28"/>
-        </w:rPr>
-        <w:t>Java</w:t>
-      </w:r>
-      <w:proofErr w:type="spellEnd"/>
-      <w:r>
-        <w:rPr>
-          <w:sz w:val="28"/>
-          <w:szCs w:val="28"/>
-        </w:rPr>
-        <w:t>, исполнительная JRE система, документы, некоторые утилиты и образцы кода.</w:t>
+      <w:r>
+        <w:rPr>
+          <w:sz w:val="28"/>
+          <w:szCs w:val="28"/>
+        </w:rPr>
+        <w:t>— коммерческая система отслеживания ошибок, программное обеспечение для управления проектами, разработанное компанией JetBrains.</w:t>
       </w:r>
     </w:p>
     <w:p>
@@ -3457,9 +3499,50 @@
         <w:rPr>
           <w:sz w:val="28"/>
           <w:szCs w:val="28"/>
+        </w:rPr>
+        <w:t>GitHub это система управления проектами и версиями кода, а также платформа социальных сетей, созданная для разработчиков.</w:t>
+      </w:r>
+    </w:p>
+    <w:p>
+      <w:pPr>
+        <w:spacing w:line="360" w:lineRule="auto"/>
+        <w:ind w:firstLine="709"/>
+        <w:rPr>
+          <w:sz w:val="28"/>
+          <w:szCs w:val="28"/>
+        </w:rPr>
+      </w:pPr>
+      <w:r>
+        <w:rPr>
+          <w:sz w:val="28"/>
+          <w:szCs w:val="28"/>
+        </w:rPr>
+        <w:t>IntelliJ IDEA — интегрированная среда разработки программного обеспечения для многих языков программирования, в частности Java, JavaScript, Python</w:t>
+      </w:r>
+      <w:r>
+        <w:rPr>
+          <w:sz w:val="28"/>
+          <w:szCs w:val="28"/>
+        </w:rPr>
+        <w:t>.</w:t>
+      </w:r>
+    </w:p>
+    <w:p>
+      <w:pPr>
+        <w:spacing w:line="360" w:lineRule="auto"/>
+        <w:ind w:firstLine="709"/>
+        <w:rPr>
+          <w:sz w:val="28"/>
+          <w:szCs w:val="28"/>
+        </w:rPr>
+      </w:pPr>
+      <w:r>
+        <w:rPr>
+          <w:sz w:val="28"/>
+          <w:szCs w:val="28"/>
           <w:lang w:val="en-US"/>
         </w:rPr>
-        <w:t>Spring</w:t>
+        <w:t>Open</w:t>
       </w:r>
       <w:r>
         <w:rPr>
@@ -3474,105 +3557,81 @@
           <w:szCs w:val="28"/>
           <w:lang w:val="en-US"/>
         </w:rPr>
-        <w:t>MVC</w:t>
-      </w:r>
-      <w:r>
-        <w:rPr>
-          <w:sz w:val="28"/>
-          <w:szCs w:val="28"/>
-        </w:rPr>
-        <w:t xml:space="preserve"> – это </w:t>
-      </w:r>
-      <w:proofErr w:type="spellStart"/>
-      <w:r>
-        <w:rPr>
-          <w:sz w:val="28"/>
-          <w:szCs w:val="28"/>
-        </w:rPr>
-        <w:t>фреймворк</w:t>
-      </w:r>
-      <w:proofErr w:type="spellEnd"/>
-      <w:r>
-        <w:rPr>
-          <w:sz w:val="28"/>
-          <w:szCs w:val="28"/>
-        </w:rPr>
-        <w:t xml:space="preserve">, позволяющий создавать </w:t>
-      </w:r>
+        <w:t>Server</w:t>
+      </w:r>
+      <w:r>
+        <w:rPr>
+          <w:sz w:val="28"/>
+          <w:szCs w:val="28"/>
+        </w:rPr>
+        <w:t xml:space="preserve"> - </w:t>
+      </w:r>
+      <w:r>
+        <w:rPr>
+          <w:sz w:val="28"/>
+          <w:szCs w:val="28"/>
+        </w:rPr>
+        <w:t>серверная платформа.</w:t>
+      </w:r>
+    </w:p>
+    <w:p>
+      <w:pPr>
+        <w:spacing w:line="360" w:lineRule="auto"/>
+        <w:ind w:firstLine="709"/>
+        <w:rPr>
+          <w:sz w:val="28"/>
+          <w:szCs w:val="28"/>
+        </w:rPr>
+      </w:pPr>
+      <w:r>
+        <w:rPr>
+          <w:sz w:val="28"/>
+          <w:szCs w:val="28"/>
+        </w:rPr>
+        <w:t>phpMyAdmin - это бесплатный программный инструмент, написанный на PHP и предназначенный для управления СУБД MySQL через web-интерфейс.</w:t>
+      </w:r>
+    </w:p>
+    <w:p>
+      <w:pPr>
+        <w:spacing w:line="360" w:lineRule="auto"/>
+        <w:ind w:firstLine="709"/>
+        <w:rPr>
+          <w:sz w:val="28"/>
+          <w:szCs w:val="28"/>
+        </w:rPr>
+      </w:pPr>
+      <w:r>
+        <w:rPr>
+          <w:sz w:val="28"/>
+          <w:szCs w:val="28"/>
+        </w:rPr>
+        <w:lastRenderedPageBreak/>
+        <w:t>MySQL — свободная реляционная система управления базами данных.</w:t>
+      </w:r>
+    </w:p>
+    <w:p>
+      <w:pPr>
+        <w:spacing w:line="360" w:lineRule="auto"/>
+        <w:ind w:firstLine="709"/>
+        <w:rPr>
+          <w:sz w:val="28"/>
+          <w:szCs w:val="28"/>
+        </w:rPr>
+      </w:pPr>
       <w:r>
         <w:rPr>
           <w:sz w:val="28"/>
           <w:szCs w:val="28"/>
           <w:lang w:val="en-US"/>
         </w:rPr>
-        <w:t>web</w:t>
-      </w:r>
-      <w:r>
-        <w:rPr>
-          <w:sz w:val="28"/>
-          <w:szCs w:val="28"/>
-        </w:rPr>
-        <w:t xml:space="preserve">-приложения с разделением логики согласно паттерну </w:t>
-      </w:r>
-      <w:r>
-        <w:rPr>
-          <w:sz w:val="28"/>
-          <w:szCs w:val="28"/>
-          <w:lang w:val="en-US"/>
-        </w:rPr>
-        <w:t>Model</w:t>
-      </w:r>
-      <w:r>
-        <w:rPr>
-          <w:sz w:val="28"/>
-          <w:szCs w:val="28"/>
-        </w:rPr>
-        <w:t>—</w:t>
-      </w:r>
-      <w:r>
-        <w:rPr>
-          <w:sz w:val="28"/>
-          <w:szCs w:val="28"/>
-          <w:lang w:val="en-US"/>
-        </w:rPr>
-        <w:t>View</w:t>
-      </w:r>
-      <w:r>
-        <w:rPr>
-          <w:sz w:val="28"/>
-          <w:szCs w:val="28"/>
-        </w:rPr>
-        <w:t>—</w:t>
-      </w:r>
-      <w:r>
-        <w:rPr>
-          <w:sz w:val="28"/>
-          <w:szCs w:val="28"/>
-          <w:lang w:val="en-US"/>
-        </w:rPr>
-        <w:t>Controller</w:t>
-      </w:r>
-      <w:r>
-        <w:rPr>
-          <w:sz w:val="28"/>
-          <w:szCs w:val="28"/>
-        </w:rPr>
-        <w:t xml:space="preserve">. </w:t>
-      </w:r>
-      <w:r>
-        <w:rPr>
-          <w:sz w:val="28"/>
-          <w:szCs w:val="28"/>
-          <w:lang w:val="en-US"/>
-        </w:rPr>
-        <w:t>Spring</w:t>
-      </w:r>
-      <w:r>
-        <w:rPr>
-          <w:sz w:val="28"/>
-          <w:szCs w:val="28"/>
-        </w:rPr>
-        <w:t xml:space="preserve"> обеспечивает готовые компоненты, использование которых существенно облегчает и ускоряет разработку веб-приложений.</w:t>
+        <w:t>JS</w:t>
+      </w:r>
+      <w:r>
+        <w:rPr>
+          <w:sz w:val="28"/>
+          <w:szCs w:val="28"/>
+        </w:rPr>
+        <w:t xml:space="preserve"> (JavaScript) - объектно-ориентированный скриптовый язык программирования.</w:t>
       </w:r>
     </w:p>
     <w:p>
@@ -3584,389 +3643,10 @@
           <w:szCs w:val="28"/>
         </w:rPr>
       </w:pPr>
-      <w:proofErr w:type="spellStart"/>
-      <w:r>
-        <w:rPr>
-          <w:sz w:val="28"/>
-          <w:szCs w:val="28"/>
-        </w:rPr>
-        <w:t>Restful</w:t>
-      </w:r>
-      <w:proofErr w:type="spellEnd"/>
-      <w:r>
-        <w:rPr>
-          <w:sz w:val="28"/>
-          <w:szCs w:val="28"/>
-        </w:rPr>
-        <w:t xml:space="preserve"> </w:t>
-      </w:r>
-      <w:proofErr w:type="spellStart"/>
-      <w:r>
-        <w:rPr>
-          <w:sz w:val="28"/>
-          <w:szCs w:val="28"/>
-        </w:rPr>
-        <w:t>Web</w:t>
-      </w:r>
-      <w:proofErr w:type="spellEnd"/>
-      <w:r>
-        <w:rPr>
-          <w:sz w:val="28"/>
-          <w:szCs w:val="28"/>
-        </w:rPr>
-        <w:t xml:space="preserve"> </w:t>
-      </w:r>
-      <w:proofErr w:type="spellStart"/>
-      <w:r>
-        <w:rPr>
-          <w:sz w:val="28"/>
-          <w:szCs w:val="28"/>
-        </w:rPr>
-        <w:t>Service</w:t>
-      </w:r>
-      <w:proofErr w:type="spellEnd"/>
-      <w:r>
-        <w:rPr>
-          <w:sz w:val="28"/>
-          <w:szCs w:val="28"/>
-        </w:rPr>
-        <w:t xml:space="preserve"> — это легкий, обслуживаемый и масштабируемый сервис, построенный на архитектуре REST. Веб-служба </w:t>
-      </w:r>
-      <w:proofErr w:type="spellStart"/>
-      <w:r>
-        <w:rPr>
-          <w:sz w:val="28"/>
-          <w:szCs w:val="28"/>
-        </w:rPr>
-        <w:t>Restful</w:t>
-      </w:r>
-      <w:proofErr w:type="spellEnd"/>
-      <w:r>
-        <w:rPr>
-          <w:sz w:val="28"/>
-          <w:szCs w:val="28"/>
-        </w:rPr>
-        <w:t>, предоставляя вызывающему клиенту API из вашего приложения безопасным, единообразным способом без сохранения состояния.</w:t>
-      </w:r>
-    </w:p>
-    <w:p>
-      <w:pPr>
-        <w:spacing w:line="360" w:lineRule="auto"/>
-        <w:ind w:firstLine="709"/>
-        <w:rPr>
-          <w:sz w:val="28"/>
-          <w:szCs w:val="28"/>
-        </w:rPr>
-      </w:pPr>
-      <w:r>
-        <w:rPr>
-          <w:sz w:val="28"/>
-          <w:szCs w:val="28"/>
-        </w:rPr>
-        <w:t>ORM (</w:t>
-      </w:r>
-      <w:proofErr w:type="spellStart"/>
-      <w:r>
-        <w:rPr>
-          <w:sz w:val="28"/>
-          <w:szCs w:val="28"/>
-        </w:rPr>
-        <w:t>Object-Relational</w:t>
-      </w:r>
-      <w:proofErr w:type="spellEnd"/>
-      <w:r>
-        <w:rPr>
-          <w:sz w:val="28"/>
-          <w:szCs w:val="28"/>
-        </w:rPr>
-        <w:t xml:space="preserve"> </w:t>
-      </w:r>
-      <w:proofErr w:type="spellStart"/>
-      <w:r>
-        <w:rPr>
-          <w:sz w:val="28"/>
-          <w:szCs w:val="28"/>
-        </w:rPr>
-        <w:t>Mapping</w:t>
-      </w:r>
-      <w:proofErr w:type="spellEnd"/>
-      <w:r>
-        <w:rPr>
-          <w:sz w:val="28"/>
-          <w:szCs w:val="28"/>
-        </w:rPr>
-        <w:t xml:space="preserve"> или объектно-реляционное отображение) — это технология для отображения объектов в структуры реляционных баз данных, ну т.е. чтобы представить наш </w:t>
-      </w:r>
-      <w:proofErr w:type="spellStart"/>
-      <w:r>
-        <w:rPr>
-          <w:sz w:val="28"/>
-          <w:szCs w:val="28"/>
-        </w:rPr>
-        <w:t>джава</w:t>
-      </w:r>
-      <w:proofErr w:type="spellEnd"/>
-      <w:r>
-        <w:rPr>
-          <w:sz w:val="28"/>
-          <w:szCs w:val="28"/>
-        </w:rPr>
-        <w:t>-объект в виде строки таблицы.</w:t>
-      </w:r>
-    </w:p>
-    <w:p>
-      <w:pPr>
-        <w:spacing w:line="360" w:lineRule="auto"/>
-        <w:ind w:firstLine="709"/>
-        <w:rPr>
-          <w:sz w:val="28"/>
-          <w:szCs w:val="28"/>
-        </w:rPr>
-      </w:pPr>
-      <w:proofErr w:type="spellStart"/>
-      <w:r>
-        <w:rPr>
-          <w:sz w:val="28"/>
-          <w:szCs w:val="28"/>
-        </w:rPr>
-        <w:t>Apache</w:t>
-      </w:r>
-      <w:proofErr w:type="spellEnd"/>
-      <w:r>
-        <w:rPr>
-          <w:sz w:val="28"/>
-          <w:szCs w:val="28"/>
-        </w:rPr>
-        <w:t xml:space="preserve"> </w:t>
-      </w:r>
-      <w:proofErr w:type="spellStart"/>
-      <w:r>
-        <w:rPr>
-          <w:sz w:val="28"/>
-          <w:szCs w:val="28"/>
-        </w:rPr>
-        <w:t>Maven</w:t>
-      </w:r>
-      <w:proofErr w:type="spellEnd"/>
-      <w:r>
-        <w:rPr>
-          <w:sz w:val="28"/>
-          <w:szCs w:val="28"/>
-        </w:rPr>
-        <w:t xml:space="preserve">— </w:t>
-      </w:r>
-      <w:r>
-        <w:rPr>
-          <w:sz w:val="28"/>
-          <w:szCs w:val="28"/>
-        </w:rPr>
-        <w:t>Фреймворк для автоматизации сборки проектов на основе описания их структуры в файлах на языке POM, являющемся подмножеством XML.</w:t>
-      </w:r>
-    </w:p>
-    <w:p>
-      <w:pPr>
-        <w:spacing w:line="360" w:lineRule="auto"/>
-        <w:ind w:firstLine="709"/>
-        <w:rPr>
-          <w:sz w:val="28"/>
-          <w:szCs w:val="28"/>
-        </w:rPr>
-      </w:pPr>
-      <w:proofErr w:type="spellStart"/>
-      <w:r>
-        <w:rPr>
-          <w:sz w:val="28"/>
-          <w:szCs w:val="28"/>
-        </w:rPr>
-        <w:t>YouTrack</w:t>
-      </w:r>
-      <w:proofErr w:type="spellEnd"/>
-      <w:r>
-        <w:rPr>
-          <w:sz w:val="28"/>
-          <w:szCs w:val="28"/>
-        </w:rPr>
-        <w:t xml:space="preserve"> </w:t>
-      </w:r>
-      <w:r>
-        <w:rPr>
-          <w:sz w:val="28"/>
-          <w:szCs w:val="28"/>
-        </w:rPr>
-        <w:t xml:space="preserve">— коммерческая система отслеживания ошибок, программное обеспечение для управления проектами, разработанное компанией </w:t>
-      </w:r>
-      <w:proofErr w:type="spellStart"/>
-      <w:r>
-        <w:rPr>
-          <w:sz w:val="28"/>
-          <w:szCs w:val="28"/>
-        </w:rPr>
-        <w:t>JetBrains</w:t>
-      </w:r>
-      <w:proofErr w:type="spellEnd"/>
-      <w:r>
-        <w:rPr>
-          <w:sz w:val="28"/>
-          <w:szCs w:val="28"/>
-        </w:rPr>
-        <w:t>.</w:t>
-      </w:r>
-    </w:p>
-    <w:p>
-      <w:pPr>
-        <w:spacing w:line="360" w:lineRule="auto"/>
-        <w:ind w:firstLine="709"/>
-        <w:rPr>
-          <w:sz w:val="28"/>
-          <w:szCs w:val="28"/>
-        </w:rPr>
-      </w:pPr>
-      <w:proofErr w:type="spellStart"/>
-      <w:r>
-        <w:rPr>
-          <w:sz w:val="28"/>
-          <w:szCs w:val="28"/>
-        </w:rPr>
-        <w:t>GitHub</w:t>
-      </w:r>
-      <w:proofErr w:type="spellEnd"/>
-      <w:r>
-        <w:rPr>
-          <w:sz w:val="28"/>
-          <w:szCs w:val="28"/>
-        </w:rPr>
-        <w:t xml:space="preserve"> это система управления проектами и версиями кода, а также платформа социальных сетей, созданная для разработчиков.</w:t>
-      </w:r>
-    </w:p>
-    <w:p>
-      <w:pPr>
-        <w:spacing w:line="360" w:lineRule="auto"/>
-        <w:ind w:firstLine="709"/>
-        <w:rPr>
-          <w:sz w:val="28"/>
-          <w:szCs w:val="28"/>
-        </w:rPr>
-      </w:pPr>
-      <w:proofErr w:type="spellStart"/>
-      <w:r>
-        <w:rPr>
-          <w:sz w:val="28"/>
-          <w:szCs w:val="28"/>
-        </w:rPr>
-        <w:t>IntelliJ</w:t>
-      </w:r>
-      <w:proofErr w:type="spellEnd"/>
-      <w:r>
-        <w:rPr>
-          <w:sz w:val="28"/>
-          <w:szCs w:val="28"/>
-        </w:rPr>
-        <w:t xml:space="preserve"> IDEA — интегрированная среда разработки программного обеспечения для многих языков программирования, в частности </w:t>
-      </w:r>
-      <w:proofErr w:type="spellStart"/>
-      <w:r>
-        <w:rPr>
-          <w:sz w:val="28"/>
-          <w:szCs w:val="28"/>
-        </w:rPr>
-        <w:t>Java</w:t>
-      </w:r>
-      <w:proofErr w:type="spellEnd"/>
-      <w:r>
-        <w:rPr>
-          <w:sz w:val="28"/>
-          <w:szCs w:val="28"/>
-        </w:rPr>
-        <w:t xml:space="preserve">, </w:t>
-      </w:r>
-      <w:proofErr w:type="spellStart"/>
-      <w:r>
-        <w:rPr>
-          <w:sz w:val="28"/>
-          <w:szCs w:val="28"/>
-        </w:rPr>
-        <w:t>JavaScript</w:t>
-      </w:r>
-      <w:proofErr w:type="spellEnd"/>
-      <w:r>
-        <w:rPr>
-          <w:sz w:val="28"/>
-          <w:szCs w:val="28"/>
-        </w:rPr>
-        <w:t xml:space="preserve">, </w:t>
-      </w:r>
-      <w:proofErr w:type="spellStart"/>
-      <w:r>
-        <w:rPr>
-          <w:sz w:val="28"/>
-          <w:szCs w:val="28"/>
-        </w:rPr>
-        <w:t>Python</w:t>
-      </w:r>
-      <w:proofErr w:type="spellEnd"/>
-      <w:r>
-        <w:rPr>
-          <w:sz w:val="28"/>
-          <w:szCs w:val="28"/>
-        </w:rPr>
-        <w:t>.</w:t>
-      </w:r>
-    </w:p>
-    <w:p>
-      <w:pPr>
-        <w:spacing w:line="360" w:lineRule="auto"/>
-        <w:ind w:firstLine="709"/>
-        <w:rPr>
-          <w:sz w:val="28"/>
-          <w:szCs w:val="28"/>
-        </w:rPr>
-      </w:pPr>
-      <w:r>
-        <w:rPr>
-          <w:sz w:val="28"/>
-          <w:szCs w:val="28"/>
-          <w:lang w:val="en-US"/>
-        </w:rPr>
-        <w:t>JS</w:t>
-      </w:r>
-      <w:r>
-        <w:rPr>
-          <w:sz w:val="28"/>
-          <w:szCs w:val="28"/>
-        </w:rPr>
-        <w:t xml:space="preserve"> (</w:t>
-      </w:r>
-      <w:proofErr w:type="spellStart"/>
-      <w:r>
-        <w:rPr>
-          <w:sz w:val="28"/>
-          <w:szCs w:val="28"/>
-        </w:rPr>
-        <w:t>JavaScript</w:t>
-      </w:r>
-      <w:proofErr w:type="spellEnd"/>
-      <w:r>
-        <w:rPr>
-          <w:sz w:val="28"/>
-          <w:szCs w:val="28"/>
-        </w:rPr>
-        <w:t>) - объектно-ориентированный скриптовый язык программирования.</w:t>
-      </w:r>
-    </w:p>
-    <w:p>
-      <w:pPr>
-        <w:spacing w:line="360" w:lineRule="auto"/>
-        <w:ind w:firstLine="709"/>
-        <w:rPr>
-          <w:sz w:val="28"/>
-          <w:szCs w:val="28"/>
-        </w:rPr>
-      </w:pPr>
       <w:r>
         <w:rPr>
           <w:noProof/>
         </w:rPr>
-        <w:lastRenderedPageBreak/>
         <mc:AlternateContent>
           <mc:Choice Requires="wps">
             <w:drawing>
@@ -4111,255 +3791,6 @@
         </w:rPr>
         <w:t>.</w:t>
       </w:r>
-    </w:p>
-    <w:p>
-      <w:pPr>
-        <w:spacing w:line="360" w:lineRule="auto"/>
-        <w:ind w:firstLine="709"/>
-        <w:rPr>
-          <w:sz w:val="28"/>
-          <w:szCs w:val="28"/>
-        </w:rPr>
-      </w:pPr>
-      <w:r>
-        <w:rPr>
-          <w:sz w:val="28"/>
-          <w:szCs w:val="28"/>
-          <w:lang w:val="en-US"/>
-        </w:rPr>
-        <w:t>Visual</w:t>
-      </w:r>
-      <w:r>
-        <w:rPr>
-          <w:sz w:val="28"/>
-          <w:szCs w:val="28"/>
-        </w:rPr>
-        <w:t xml:space="preserve"> </w:t>
-      </w:r>
-      <w:r>
-        <w:rPr>
-          <w:sz w:val="28"/>
-          <w:szCs w:val="28"/>
-          <w:lang w:val="en-US"/>
-        </w:rPr>
-        <w:t>S</w:t>
-      </w:r>
-      <w:r>
-        <w:rPr>
-          <w:sz w:val="28"/>
-          <w:szCs w:val="28"/>
-          <w:lang w:val="en-US"/>
-        </w:rPr>
-        <w:t>tudio</w:t>
-      </w:r>
-      <w:r>
-        <w:rPr>
-          <w:sz w:val="28"/>
-          <w:szCs w:val="28"/>
-        </w:rPr>
-        <w:t xml:space="preserve"> </w:t>
-      </w:r>
-      <w:r>
-        <w:rPr>
-          <w:sz w:val="28"/>
-          <w:szCs w:val="28"/>
-          <w:lang w:val="en-US"/>
-        </w:rPr>
-        <w:t>C</w:t>
-      </w:r>
-      <w:r>
-        <w:rPr>
-          <w:sz w:val="28"/>
-          <w:szCs w:val="28"/>
-          <w:lang w:val="en-US"/>
-        </w:rPr>
-        <w:t>ode</w:t>
-      </w:r>
-      <w:r>
-        <w:rPr>
-          <w:sz w:val="28"/>
-          <w:szCs w:val="28"/>
-        </w:rPr>
-        <w:t xml:space="preserve"> - </w:t>
-      </w:r>
-      <w:r>
-        <w:rPr>
-          <w:rStyle w:val="cut2visible"/>
-          <w:sz w:val="28"/>
-          <w:szCs w:val="28"/>
-        </w:rPr>
-        <w:t xml:space="preserve">редактор исходного кода, разработанный </w:t>
-      </w:r>
-      <w:proofErr w:type="spellStart"/>
-      <w:r>
-        <w:rPr>
-          <w:rStyle w:val="cut2visible"/>
-          <w:sz w:val="28"/>
-          <w:szCs w:val="28"/>
-        </w:rPr>
-        <w:t>Microsoft</w:t>
-      </w:r>
-      <w:proofErr w:type="spellEnd"/>
-      <w:r>
-        <w:rPr>
-          <w:rStyle w:val="cut2visible"/>
-          <w:sz w:val="28"/>
-          <w:szCs w:val="28"/>
-        </w:rPr>
-        <w:t xml:space="preserve"> для </w:t>
-      </w:r>
-      <w:proofErr w:type="spellStart"/>
-      <w:r>
-        <w:rPr>
-          <w:rStyle w:val="cut2visible"/>
-          <w:sz w:val="28"/>
-          <w:szCs w:val="28"/>
-        </w:rPr>
-        <w:t>Windows</w:t>
-      </w:r>
-      <w:proofErr w:type="spellEnd"/>
-      <w:r>
-        <w:rPr>
-          <w:rStyle w:val="cut2visible"/>
-          <w:sz w:val="28"/>
-          <w:szCs w:val="28"/>
-        </w:rPr>
-        <w:t xml:space="preserve">, </w:t>
-      </w:r>
-      <w:proofErr w:type="spellStart"/>
-      <w:r>
-        <w:rPr>
-          <w:rStyle w:val="cut2visible"/>
-          <w:sz w:val="28"/>
-          <w:szCs w:val="28"/>
-        </w:rPr>
-        <w:t>Linux</w:t>
-      </w:r>
-      <w:proofErr w:type="spellEnd"/>
-      <w:r>
-        <w:rPr>
-          <w:rStyle w:val="cut2visible"/>
-          <w:sz w:val="28"/>
-          <w:szCs w:val="28"/>
-        </w:rPr>
-        <w:t xml:space="preserve"> и </w:t>
-      </w:r>
-      <w:proofErr w:type="spellStart"/>
-      <w:r>
-        <w:rPr>
-          <w:rStyle w:val="cut2visible"/>
-          <w:sz w:val="28"/>
-          <w:szCs w:val="28"/>
-        </w:rPr>
-        <w:t>macOS</w:t>
-      </w:r>
-      <w:proofErr w:type="spellEnd"/>
-      <w:r>
-        <w:rPr>
-          <w:rStyle w:val="cut2visible"/>
-          <w:sz w:val="28"/>
-          <w:szCs w:val="28"/>
-        </w:rPr>
-        <w:t>. Позиционируется как «лёгкий» редактор кода для кроссплатформенной разработки веб- и облачных приложений.</w:t>
-      </w:r>
-    </w:p>
-    <w:p>
-      <w:pPr>
-        <w:spacing w:line="360" w:lineRule="auto"/>
-        <w:ind w:firstLine="709"/>
-        <w:rPr>
-          <w:sz w:val="28"/>
-        </w:rPr>
-      </w:pPr>
-      <w:r>
-        <w:rPr>
-          <w:bCs/>
-          <w:sz w:val="28"/>
-        </w:rPr>
-        <w:t>Листинг</w:t>
-      </w:r>
-      <w:r>
-        <w:rPr>
-          <w:sz w:val="28"/>
-        </w:rPr>
-        <w:t xml:space="preserve"> (</w:t>
-      </w:r>
-      <w:r>
-        <w:rPr>
-          <w:bCs/>
-          <w:sz w:val="28"/>
-        </w:rPr>
-        <w:t>программирование</w:t>
-      </w:r>
-      <w:r>
-        <w:rPr>
-          <w:sz w:val="28"/>
-        </w:rPr>
-        <w:t xml:space="preserve">). </w:t>
-      </w:r>
-      <w:proofErr w:type="spellStart"/>
-      <w:r>
-        <w:rPr>
-          <w:sz w:val="28"/>
-        </w:rPr>
-        <w:t>Исхо́дный</w:t>
-      </w:r>
-      <w:proofErr w:type="spellEnd"/>
-      <w:r>
-        <w:rPr>
-          <w:sz w:val="28"/>
-        </w:rPr>
-        <w:t xml:space="preserve"> код (также </w:t>
-      </w:r>
-      <w:proofErr w:type="spellStart"/>
-      <w:r>
-        <w:rPr>
-          <w:sz w:val="28"/>
-        </w:rPr>
-        <w:t>исхо́дный</w:t>
-      </w:r>
-      <w:proofErr w:type="spellEnd"/>
-      <w:r>
-        <w:rPr>
-          <w:sz w:val="28"/>
-        </w:rPr>
-        <w:t xml:space="preserve"> </w:t>
-      </w:r>
-      <w:proofErr w:type="gramStart"/>
-      <w:r>
-        <w:rPr>
-          <w:sz w:val="28"/>
-        </w:rPr>
-        <w:t>текст )</w:t>
-      </w:r>
-      <w:proofErr w:type="gramEnd"/>
-      <w:r>
-        <w:rPr>
-          <w:sz w:val="28"/>
-        </w:rPr>
-        <w:t xml:space="preserve"> — текст компьютерной программы на каком-либо языке </w:t>
-      </w:r>
-      <w:r>
-        <w:rPr>
-          <w:bCs/>
-          <w:sz w:val="28"/>
-        </w:rPr>
-        <w:t>программирования</w:t>
-      </w:r>
-      <w:r>
-        <w:rPr>
-          <w:sz w:val="28"/>
-        </w:rPr>
-        <w:t>.</w:t>
-      </w:r>
-    </w:p>
-    <w:p>
-      <w:pPr>
-        <w:spacing w:line="360" w:lineRule="auto"/>
-        <w:rPr>
-          <w:sz w:val="28"/>
-        </w:rPr>
-      </w:pPr>
       <w:r>
         <w:rPr>
           <w:sz w:val="28"/>
@@ -4558,27 +3989,7 @@
           <w:sz w:val="28"/>
           <w:szCs w:val="28"/>
         </w:rPr>
-        <w:t xml:space="preserve"> магазинам в поисках именно того, что им нужно. Возможность заказать интересующий продукт в Интернете является для них действительно выходом из ситуации. Интернет существенно ограничивает возможности представления товара, поэтому подходит в большинстве случаев только для повторной покупки, </w:t>
-      </w:r>
-      <w:proofErr w:type="gramStart"/>
-      <w:r>
-        <w:rPr>
-          <w:rFonts w:ascii="Times New Roman CYR" w:hAnsi="Times New Roman CYR" w:cs="Times New Roman CYR"/>
-          <w:color w:val="000000"/>
-          <w:sz w:val="28"/>
-          <w:szCs w:val="28"/>
-        </w:rPr>
-        <w:t>например</w:t>
-      </w:r>
-      <w:proofErr w:type="gramEnd"/>
-      <w:r>
-        <w:rPr>
-          <w:rFonts w:ascii="Times New Roman CYR" w:hAnsi="Times New Roman CYR" w:cs="Times New Roman CYR"/>
-          <w:color w:val="000000"/>
-          <w:sz w:val="28"/>
-          <w:szCs w:val="28"/>
-        </w:rPr>
-        <w:t xml:space="preserve"> при приобретении косметики и парфюмерии.</w:t>
+        <w:t xml:space="preserve"> магазинам в поисках именно того, что им нужно. Возможность заказать интересующий продукт в Интернете является для них действительно выходом из ситуации. Интернет существенно ограничивает возможности представления товара, поэтому подходит в большинстве случаев только для повторной покупки, например при приобретении косметики и парфюмерии.</w:t>
       </w:r>
     </w:p>
     <w:p>
@@ -5017,9 +4428,8 @@
           <w:sz w:val="28"/>
           <w:szCs w:val="28"/>
         </w:rPr>
-        <w:t xml:space="preserve">пользование </w:t>
-      </w:r>
-      <w:proofErr w:type="spellStart"/>
+        <w:t xml:space="preserve">пользование фреймворка Spring и </w:t>
+      </w:r>
       <w:r>
         <w:rPr>
           <w:rFonts w:ascii="Times New Roman CYR" w:hAnsi="Times New Roman CYR" w:cs="Times New Roman CYR"/>
@@ -5027,57 +4437,7 @@
           <w:sz w:val="28"/>
           <w:szCs w:val="28"/>
         </w:rPr>
-        <w:t>фреймворка</w:t>
-      </w:r>
-      <w:proofErr w:type="spellEnd"/>
-      <w:r>
-        <w:rPr>
-          <w:rFonts w:ascii="Times New Roman CYR" w:hAnsi="Times New Roman CYR" w:cs="Times New Roman CYR"/>
-          <w:color w:val="000000"/>
-          <w:sz w:val="28"/>
-          <w:szCs w:val="28"/>
-        </w:rPr>
-        <w:t xml:space="preserve"> </w:t>
-      </w:r>
-      <w:proofErr w:type="spellStart"/>
-      <w:r>
-        <w:rPr>
-          <w:rFonts w:ascii="Times New Roman CYR" w:hAnsi="Times New Roman CYR" w:cs="Times New Roman CYR"/>
-          <w:color w:val="000000"/>
-          <w:sz w:val="28"/>
-          <w:szCs w:val="28"/>
-        </w:rPr>
-        <w:t>Spring</w:t>
-      </w:r>
-      <w:proofErr w:type="spellEnd"/>
-      <w:r>
-        <w:rPr>
-          <w:rFonts w:ascii="Times New Roman CYR" w:hAnsi="Times New Roman CYR" w:cs="Times New Roman CYR"/>
-          <w:color w:val="000000"/>
-          <w:sz w:val="28"/>
-          <w:szCs w:val="28"/>
-        </w:rPr>
-        <w:t xml:space="preserve"> и </w:t>
-      </w:r>
-      <w:proofErr w:type="gramStart"/>
-      <w:r>
-        <w:rPr>
-          <w:rFonts w:ascii="Times New Roman CYR" w:hAnsi="Times New Roman CYR" w:cs="Times New Roman CYR"/>
-          <w:color w:val="000000"/>
-          <w:sz w:val="28"/>
-          <w:szCs w:val="28"/>
-        </w:rPr>
-        <w:t>выбранной технологии</w:t>
-      </w:r>
-      <w:proofErr w:type="gramEnd"/>
-      <w:r>
-        <w:rPr>
-          <w:rFonts w:ascii="Times New Roman CYR" w:hAnsi="Times New Roman CYR" w:cs="Times New Roman CYR"/>
-          <w:color w:val="000000"/>
-          <w:sz w:val="28"/>
-          <w:szCs w:val="28"/>
-        </w:rPr>
-        <w:t xml:space="preserve"> и</w:t>
+        <w:t>выбранной технологии и</w:t>
       </w:r>
       <w:r>
         <w:rPr>
@@ -5245,19 +4605,8 @@
           <w:sz w:val="28"/>
           <w:szCs w:val="28"/>
         </w:rPr>
-        <w:t xml:space="preserve">Провести анализ текста на </w:t>
-      </w:r>
-      <w:proofErr w:type="spellStart"/>
-      <w:r>
-        <w:rPr>
-          <w:rFonts w:ascii="Times New Roman CYR" w:hAnsi="Times New Roman CYR" w:cs="Times New Roman CYR"/>
-          <w:color w:val="000000"/>
-          <w:sz w:val="28"/>
-          <w:szCs w:val="28"/>
-        </w:rPr>
-        <w:t>антиплагиат</w:t>
-      </w:r>
-      <w:proofErr w:type="spellEnd"/>
+        <w:t>Провести анализ текста на антиплагиат</w:t>
+      </w:r>
       <w:r>
         <w:rPr>
           <w:rFonts w:ascii="Times New Roman CYR" w:hAnsi="Times New Roman CYR" w:cs="Times New Roman CYR"/>
@@ -6034,7 +5383,6 @@
         </w:rPr>
         <w:t>«</w:t>
       </w:r>
-      <w:proofErr w:type="spellStart"/>
       <w:r>
         <w:rPr>
           <w:rStyle w:val="green"/>
@@ -6044,7 +5392,6 @@
         </w:rPr>
         <w:t>Ocharick</w:t>
       </w:r>
-      <w:proofErr w:type="spellEnd"/>
       <w:r>
         <w:rPr>
           <w:rStyle w:val="green"/>
@@ -6053,7 +5400,6 @@
         </w:rPr>
         <w:t>-</w:t>
       </w:r>
-      <w:proofErr w:type="spellStart"/>
       <w:r>
         <w:rPr>
           <w:rStyle w:val="green"/>
@@ -6063,7 +5409,6 @@
         </w:rPr>
         <w:t>mvc</w:t>
       </w:r>
-      <w:proofErr w:type="spellEnd"/>
       <w:r>
         <w:rPr>
           <w:rStyle w:val="green"/>
@@ -6525,25 +5870,7 @@
           <w:sz w:val="28"/>
           <w:szCs w:val="28"/>
         </w:rPr>
-        <w:t xml:space="preserve">ных и Интернет </w:t>
-      </w:r>
-      <w:proofErr w:type="spellStart"/>
-      <w:r>
-        <w:rPr>
-          <w:color w:val="000000" w:themeColor="text1"/>
-          <w:sz w:val="28"/>
-          <w:szCs w:val="28"/>
-        </w:rPr>
-        <w:t>Експлорер</w:t>
-      </w:r>
-      <w:proofErr w:type="spellEnd"/>
-      <w:r>
-        <w:rPr>
-          <w:color w:val="000000" w:themeColor="text1"/>
-          <w:sz w:val="28"/>
-          <w:szCs w:val="28"/>
-        </w:rPr>
-        <w:t xml:space="preserve"> версии </w:t>
+        <w:t xml:space="preserve">ных и Интернет Експлорер версии </w:t>
       </w:r>
       <w:r>
         <w:rPr>
@@ -6694,27 +6021,7 @@
           <w:sz w:val="28"/>
           <w:szCs w:val="28"/>
         </w:rPr>
-        <w:t xml:space="preserve">сервисы </w:t>
-      </w:r>
-      <w:proofErr w:type="spellStart"/>
-      <w:r>
-        <w:rPr>
-          <w:rFonts w:eastAsiaTheme="majorEastAsia"/>
-          <w:color w:val="000000" w:themeColor="text1"/>
-          <w:sz w:val="28"/>
-          <w:szCs w:val="28"/>
-        </w:rPr>
-        <w:t>Яндекс.Поиск</w:t>
-      </w:r>
-      <w:proofErr w:type="spellEnd"/>
-      <w:r>
-        <w:rPr>
-          <w:rFonts w:eastAsiaTheme="majorEastAsia"/>
-          <w:color w:val="000000" w:themeColor="text1"/>
-          <w:sz w:val="28"/>
-          <w:szCs w:val="28"/>
-        </w:rPr>
-        <w:t xml:space="preserve"> и поиск </w:t>
+        <w:t xml:space="preserve">сервисы Яндекс.Поиск и поиск </w:t>
       </w:r>
       <w:r>
         <w:rPr>
@@ -6761,7 +6068,6 @@
         </w:rPr>
         <w:t xml:space="preserve">     </w:t>
       </w:r>
-      <w:proofErr w:type="spellStart"/>
       <w:r>
         <w:rPr>
           <w:rFonts w:eastAsiaTheme="majorEastAsia"/>
@@ -6769,37 +6075,7 @@
           <w:sz w:val="28"/>
           <w:szCs w:val="28"/>
         </w:rPr>
-        <w:t>YouTrack</w:t>
-      </w:r>
-      <w:proofErr w:type="spellEnd"/>
-      <w:r>
-        <w:rPr>
-          <w:rFonts w:eastAsiaTheme="majorEastAsia"/>
-          <w:color w:val="000000" w:themeColor="text1"/>
-          <w:sz w:val="28"/>
-          <w:szCs w:val="28"/>
-        </w:rPr>
-        <w:t xml:space="preserve"> — коммерческая система отслеживания ошибок, программное обеспечение для управления проектами, разработанное компанией </w:t>
-      </w:r>
-      <w:proofErr w:type="spellStart"/>
-      <w:r>
-        <w:rPr>
-          <w:rFonts w:eastAsiaTheme="majorEastAsia"/>
-          <w:color w:val="000000" w:themeColor="text1"/>
-          <w:sz w:val="28"/>
-          <w:szCs w:val="28"/>
-        </w:rPr>
-        <w:t>JetBrains</w:t>
-      </w:r>
-      <w:proofErr w:type="spellEnd"/>
-      <w:r>
-        <w:rPr>
-          <w:rFonts w:eastAsiaTheme="majorEastAsia"/>
-          <w:color w:val="000000" w:themeColor="text1"/>
-          <w:sz w:val="28"/>
-          <w:szCs w:val="28"/>
-        </w:rPr>
-        <w:t>.</w:t>
+        <w:t>YouTrack — коммерческая система отслеживания ошибок, программное обеспечение для управления проектами, разработанное компанией JetBrains.</w:t>
       </w:r>
     </w:p>
     <w:p>
@@ -6827,7 +6103,6 @@
         </w:rPr>
         <w:t xml:space="preserve">      </w:t>
       </w:r>
-      <w:proofErr w:type="spellStart"/>
       <w:r>
         <w:rPr>
           <w:rFonts w:eastAsiaTheme="majorEastAsia"/>
@@ -6835,17 +6110,7 @@
           <w:sz w:val="28"/>
           <w:szCs w:val="28"/>
         </w:rPr>
-        <w:t>GitHub</w:t>
-      </w:r>
-      <w:proofErr w:type="spellEnd"/>
-      <w:r>
-        <w:rPr>
-          <w:rFonts w:eastAsiaTheme="majorEastAsia"/>
-          <w:color w:val="000000" w:themeColor="text1"/>
-          <w:sz w:val="28"/>
-          <w:szCs w:val="28"/>
-        </w:rPr>
-        <w:t xml:space="preserve"> это система управления проектами и версиями кода, а также платформа социальных сетей, созданная для разработчиков.</w:t>
+        <w:t>GitHub это система управления проектами и версиями кода, а также платформа социальных сетей, созданная для разработчиков.</w:t>
       </w:r>
     </w:p>
     <w:p>
@@ -6895,23 +6160,13 @@
           <w:szCs w:val="28"/>
         </w:rPr>
       </w:pPr>
-      <w:proofErr w:type="spellStart"/>
-      <w:r>
-        <w:rPr>
-          <w:color w:val="000000" w:themeColor="text1"/>
-          <w:sz w:val="28"/>
-          <w:szCs w:val="28"/>
-        </w:rPr>
-        <w:t>IntelliJ</w:t>
-      </w:r>
-      <w:proofErr w:type="spellEnd"/>
-      <w:r>
-        <w:rPr>
-          <w:color w:val="000000" w:themeColor="text1"/>
-          <w:sz w:val="28"/>
-          <w:szCs w:val="28"/>
-        </w:rPr>
-        <w:t xml:space="preserve"> IDEA — интегрированная среда разработки программного обеспечения</w:t>
+      <w:r>
+        <w:rPr>
+          <w:color w:val="000000" w:themeColor="text1"/>
+          <w:sz w:val="28"/>
+          <w:szCs w:val="28"/>
+        </w:rPr>
+        <w:t>IntelliJ IDEA — интегрированная среда разработки программного обеспечения</w:t>
       </w:r>
       <w:r>
         <w:rPr>
@@ -6930,24 +6185,21 @@
           <w:numId w:val="6"/>
         </w:numPr>
         <w:spacing w:line="360" w:lineRule="auto"/>
-        <w:jc w:val="both"/>
-        <w:rPr>
-          <w:color w:val="000000" w:themeColor="text1"/>
-          <w:sz w:val="28"/>
-          <w:szCs w:val="28"/>
-        </w:rPr>
-      </w:pPr>
-      <w:r>
-        <w:rPr>
-          <w:color w:val="000000" w:themeColor="text1"/>
-          <w:sz w:val="28"/>
-          <w:szCs w:val="28"/>
-        </w:rPr>
-        <w:t>Текстовый редактор</w:t>
-      </w:r>
-      <w:r>
-        <w:rPr>
-          <w:color w:val="000000" w:themeColor="text1"/>
+        <w:rPr>
+          <w:sz w:val="28"/>
+          <w:szCs w:val="28"/>
+        </w:rPr>
+      </w:pPr>
+      <w:r>
+        <w:rPr>
+          <w:sz w:val="28"/>
+          <w:szCs w:val="28"/>
+          <w:lang w:val="en-US"/>
+        </w:rPr>
+        <w:t>Open</w:t>
+      </w:r>
+      <w:r>
+        <w:rPr>
           <w:sz w:val="28"/>
           <w:szCs w:val="28"/>
         </w:rPr>
@@ -6955,16 +6207,14 @@
       </w:r>
       <w:r>
         <w:rPr>
-          <w:color w:val="000000" w:themeColor="text1"/>
           <w:sz w:val="28"/>
           <w:szCs w:val="28"/>
           <w:lang w:val="en-US"/>
         </w:rPr>
-        <w:t>Visual</w:t>
-      </w:r>
-      <w:r>
-        <w:rPr>
-          <w:color w:val="000000" w:themeColor="text1"/>
+        <w:t>Server</w:t>
+      </w:r>
+      <w:r>
+        <w:rPr>
           <w:sz w:val="28"/>
           <w:szCs w:val="28"/>
         </w:rPr>
@@ -6975,34 +6225,15 @@
           <w:color w:val="000000" w:themeColor="text1"/>
           <w:sz w:val="28"/>
           <w:szCs w:val="28"/>
-          <w:lang w:val="en-US"/>
-        </w:rPr>
-        <w:t>Studio</w:t>
-      </w:r>
-      <w:r>
-        <w:rPr>
-          <w:color w:val="000000" w:themeColor="text1"/>
-          <w:sz w:val="28"/>
-          <w:szCs w:val="28"/>
-        </w:rPr>
-        <w:t xml:space="preserve"> </w:t>
-      </w:r>
-      <w:r>
-        <w:rPr>
-          <w:color w:val="000000" w:themeColor="text1"/>
-          <w:sz w:val="28"/>
-          <w:szCs w:val="28"/>
-          <w:lang w:val="en-US"/>
-        </w:rPr>
-        <w:t>Code</w:t>
-      </w:r>
-      <w:r>
-        <w:rPr>
-          <w:color w:val="000000" w:themeColor="text1"/>
-          <w:sz w:val="28"/>
-          <w:szCs w:val="28"/>
-        </w:rPr>
-        <w:t>.</w:t>
+        </w:rPr>
+        <w:t>—</w:t>
+      </w:r>
+      <w:r>
+        <w:rPr>
+          <w:sz w:val="28"/>
+          <w:szCs w:val="28"/>
+        </w:rPr>
+        <w:t xml:space="preserve"> серверная платформа.</w:t>
       </w:r>
     </w:p>
     <w:p>
@@ -7013,6 +6244,42 @@
           <w:numId w:val="6"/>
         </w:numPr>
         <w:spacing w:line="360" w:lineRule="auto"/>
+        <w:rPr>
+          <w:sz w:val="28"/>
+          <w:szCs w:val="28"/>
+        </w:rPr>
+      </w:pPr>
+      <w:r>
+        <w:rPr>
+          <w:sz w:val="28"/>
+          <w:szCs w:val="28"/>
+        </w:rPr>
+        <w:t xml:space="preserve">phpMyAdmin </w:t>
+      </w:r>
+      <w:r>
+        <w:rPr>
+          <w:color w:val="000000" w:themeColor="text1"/>
+          <w:sz w:val="28"/>
+          <w:szCs w:val="28"/>
+        </w:rPr>
+        <w:t>—</w:t>
+      </w:r>
+      <w:r>
+        <w:rPr>
+          <w:sz w:val="28"/>
+          <w:szCs w:val="28"/>
+        </w:rPr>
+        <w:t xml:space="preserve"> это бесплатный программный инструмент, написанный на PHP и предназначенный для управления СУБД MySQL через web-интерфейс.</w:t>
+      </w:r>
+    </w:p>
+    <w:p>
+      <w:pPr>
+        <w:pStyle w:val="a8"/>
+        <w:numPr>
+          <w:ilvl w:val="0"/>
+          <w:numId w:val="6"/>
+        </w:numPr>
+        <w:spacing w:line="360" w:lineRule="auto"/>
         <w:jc w:val="both"/>
         <w:rPr>
           <w:color w:val="000000" w:themeColor="text1"/>
@@ -7020,34 +6287,14 @@
           <w:szCs w:val="28"/>
         </w:rPr>
       </w:pPr>
-      <w:proofErr w:type="spellStart"/>
-      <w:r>
-        <w:rPr>
-          <w:color w:val="000000" w:themeColor="text1"/>
-          <w:sz w:val="28"/>
-          <w:szCs w:val="28"/>
-        </w:rPr>
-        <w:t>Apache</w:t>
-      </w:r>
-      <w:proofErr w:type="spellEnd"/>
-      <w:r>
-        <w:rPr>
-          <w:color w:val="000000" w:themeColor="text1"/>
-          <w:sz w:val="28"/>
-          <w:szCs w:val="28"/>
-        </w:rPr>
-        <w:t xml:space="preserve"> </w:t>
-      </w:r>
-      <w:proofErr w:type="spellStart"/>
-      <w:r>
-        <w:rPr>
-          <w:color w:val="000000" w:themeColor="text1"/>
-          <w:sz w:val="28"/>
-          <w:szCs w:val="28"/>
-        </w:rPr>
-        <w:t>Maven</w:t>
-      </w:r>
-      <w:proofErr w:type="spellEnd"/>
+      <w:r>
+        <w:rPr>
+          <w:color w:val="000000" w:themeColor="text1"/>
+          <w:sz w:val="28"/>
+          <w:szCs w:val="28"/>
+        </w:rPr>
+        <w:t>Apache Maven</w:t>
+      </w:r>
       <w:r>
         <w:rPr>
           <w:color w:val="000000" w:themeColor="text1"/>
@@ -7190,7 +6437,6 @@
           <w:szCs w:val="28"/>
         </w:rPr>
       </w:pPr>
-      <w:proofErr w:type="spellStart"/>
       <w:r>
         <w:rPr>
           <w:color w:val="000000" w:themeColor="text1"/>
@@ -7199,7 +6445,6 @@
         </w:rPr>
         <w:t>Java</w:t>
       </w:r>
-      <w:proofErr w:type="spellEnd"/>
       <w:r>
         <w:rPr>
           <w:color w:val="000000" w:themeColor="text1"/>
@@ -7222,43 +6467,7 @@
           <w:sz w:val="28"/>
           <w:szCs w:val="28"/>
         </w:rPr>
-        <w:t xml:space="preserve">трого типизированный объектно-ориентированный язык программирования общего назначения, разработанный компанией </w:t>
-      </w:r>
-      <w:proofErr w:type="spellStart"/>
-      <w:r>
-        <w:rPr>
-          <w:color w:val="000000" w:themeColor="text1"/>
-          <w:sz w:val="28"/>
-          <w:szCs w:val="28"/>
-        </w:rPr>
-        <w:t>Sun</w:t>
-      </w:r>
-      <w:proofErr w:type="spellEnd"/>
-      <w:r>
-        <w:rPr>
-          <w:color w:val="000000" w:themeColor="text1"/>
-          <w:sz w:val="28"/>
-          <w:szCs w:val="28"/>
-        </w:rPr>
-        <w:t xml:space="preserve"> </w:t>
-      </w:r>
-      <w:proofErr w:type="spellStart"/>
-      <w:r>
-        <w:rPr>
-          <w:color w:val="000000" w:themeColor="text1"/>
-          <w:sz w:val="28"/>
-          <w:szCs w:val="28"/>
-        </w:rPr>
-        <w:t>Microsystems</w:t>
-      </w:r>
-      <w:proofErr w:type="spellEnd"/>
-      <w:r>
-        <w:rPr>
-          <w:color w:val="000000" w:themeColor="text1"/>
-          <w:sz w:val="28"/>
-          <w:szCs w:val="28"/>
-        </w:rPr>
-        <w:t>.</w:t>
+        <w:t>трого типизированный объектно-ориентированный язык программирования общего назначения, разработанный компанией Sun Microsystems.</w:t>
       </w:r>
     </w:p>
     <w:p>
@@ -7277,34 +6486,14 @@
           <w:szCs w:val="28"/>
         </w:rPr>
       </w:pPr>
-      <w:proofErr w:type="spellStart"/>
-      <w:r>
-        <w:rPr>
-          <w:color w:val="000000" w:themeColor="text1"/>
-          <w:sz w:val="28"/>
-          <w:szCs w:val="28"/>
-        </w:rPr>
-        <w:t>Spring</w:t>
-      </w:r>
-      <w:proofErr w:type="spellEnd"/>
-      <w:r>
-        <w:rPr>
-          <w:color w:val="000000" w:themeColor="text1"/>
-          <w:sz w:val="28"/>
-          <w:szCs w:val="28"/>
-        </w:rPr>
-        <w:t xml:space="preserve"> </w:t>
-      </w:r>
-      <w:proofErr w:type="spellStart"/>
-      <w:r>
-        <w:rPr>
-          <w:color w:val="000000" w:themeColor="text1"/>
-          <w:sz w:val="28"/>
-          <w:szCs w:val="28"/>
-        </w:rPr>
-        <w:t>Framework</w:t>
-      </w:r>
-      <w:proofErr w:type="spellEnd"/>
+      <w:r>
+        <w:rPr>
+          <w:color w:val="000000" w:themeColor="text1"/>
+          <w:sz w:val="28"/>
+          <w:szCs w:val="28"/>
+        </w:rPr>
+        <w:t>Spring Framework</w:t>
+      </w:r>
       <w:r>
         <w:rPr>
           <w:color w:val="000000" w:themeColor="text1"/>
@@ -7327,43 +6516,7 @@
           <w:sz w:val="28"/>
           <w:szCs w:val="28"/>
         </w:rPr>
-        <w:t xml:space="preserve">ниверсальный </w:t>
-      </w:r>
-      <w:proofErr w:type="spellStart"/>
-      <w:r>
-        <w:rPr>
-          <w:color w:val="000000" w:themeColor="text1"/>
-          <w:sz w:val="28"/>
-          <w:szCs w:val="28"/>
-        </w:rPr>
-        <w:t>фреймворк</w:t>
-      </w:r>
-      <w:proofErr w:type="spellEnd"/>
-      <w:r>
-        <w:rPr>
-          <w:color w:val="000000" w:themeColor="text1"/>
-          <w:sz w:val="28"/>
-          <w:szCs w:val="28"/>
-        </w:rPr>
-        <w:t xml:space="preserve"> с открытым исходным кодом для </w:t>
-      </w:r>
-      <w:proofErr w:type="spellStart"/>
-      <w:r>
-        <w:rPr>
-          <w:color w:val="000000" w:themeColor="text1"/>
-          <w:sz w:val="28"/>
-          <w:szCs w:val="28"/>
-        </w:rPr>
-        <w:t>Java</w:t>
-      </w:r>
-      <w:proofErr w:type="spellEnd"/>
-      <w:r>
-        <w:rPr>
-          <w:color w:val="000000" w:themeColor="text1"/>
-          <w:sz w:val="28"/>
-          <w:szCs w:val="28"/>
-        </w:rPr>
-        <w:t>-платформы.</w:t>
+        <w:t>ниверсальный фреймворк с открытым исходным кодом для Java-платформы.</w:t>
       </w:r>
     </w:p>
     <w:p>
@@ -7380,116 +6533,15 @@
           <w:color w:val="000000" w:themeColor="text1"/>
           <w:sz w:val="28"/>
           <w:szCs w:val="28"/>
-          <w:lang w:val="en-US"/>
-        </w:rPr>
-      </w:pPr>
-      <w:r>
-        <w:rPr>
-          <w:color w:val="000000" w:themeColor="text1"/>
-          <w:sz w:val="28"/>
-          <w:szCs w:val="28"/>
-        </w:rPr>
-        <w:t>язык</w:t>
-      </w:r>
-      <w:r>
-        <w:rPr>
-          <w:color w:val="000000" w:themeColor="text1"/>
-          <w:sz w:val="28"/>
-          <w:szCs w:val="28"/>
-        </w:rPr>
-        <w:t xml:space="preserve"> </w:t>
-      </w:r>
-      <w:r>
-        <w:rPr>
-          <w:color w:val="000000" w:themeColor="text1"/>
-          <w:sz w:val="28"/>
-          <w:szCs w:val="28"/>
-        </w:rPr>
-        <w:t>гипертекстовой</w:t>
-      </w:r>
-      <w:r>
-        <w:rPr>
-          <w:color w:val="000000" w:themeColor="text1"/>
-          <w:sz w:val="28"/>
-          <w:szCs w:val="28"/>
-        </w:rPr>
-        <w:t xml:space="preserve"> </w:t>
-      </w:r>
-      <w:r>
-        <w:rPr>
-          <w:color w:val="000000" w:themeColor="text1"/>
-          <w:sz w:val="28"/>
-          <w:szCs w:val="28"/>
-        </w:rPr>
-        <w:t>разметки</w:t>
-      </w:r>
-      <w:r>
-        <w:rPr>
-          <w:color w:val="000000" w:themeColor="text1"/>
-          <w:sz w:val="28"/>
-          <w:szCs w:val="28"/>
-        </w:rPr>
-        <w:t xml:space="preserve"> </w:t>
-      </w:r>
-      <w:r>
-        <w:rPr>
-          <w:color w:val="000000" w:themeColor="text1"/>
-          <w:sz w:val="28"/>
-          <w:szCs w:val="28"/>
-          <w:lang w:val="en-US"/>
-        </w:rPr>
-        <w:t>HTML</w:t>
-      </w:r>
-      <w:r>
-        <w:rPr>
-          <w:color w:val="000000" w:themeColor="text1"/>
-          <w:sz w:val="28"/>
-          <w:szCs w:val="28"/>
-        </w:rPr>
-        <w:t xml:space="preserve">, </w:t>
-      </w:r>
-      <w:r>
-        <w:rPr>
-          <w:color w:val="000000" w:themeColor="text1"/>
-          <w:sz w:val="28"/>
-          <w:szCs w:val="28"/>
-        </w:rPr>
-        <w:t>см</w:t>
-      </w:r>
-      <w:r>
-        <w:rPr>
-          <w:color w:val="000000" w:themeColor="text1"/>
-          <w:sz w:val="28"/>
-          <w:szCs w:val="28"/>
-        </w:rPr>
-        <w:t xml:space="preserve">. </w:t>
-      </w:r>
-      <w:r>
-        <w:rPr>
-          <w:color w:val="000000" w:themeColor="text1"/>
-          <w:sz w:val="28"/>
-          <w:szCs w:val="28"/>
-          <w:lang w:val="en-US"/>
-        </w:rPr>
-        <w:t xml:space="preserve">HTML 4.01 </w:t>
-      </w:r>
-      <w:r>
-        <w:rPr>
-          <w:color w:val="000000" w:themeColor="text1"/>
-          <w:sz w:val="28"/>
-          <w:szCs w:val="28"/>
-          <w:lang w:val="en-US"/>
-        </w:rPr>
-        <w:t>Specification</w:t>
-      </w:r>
-      <w:r>
-        <w:rPr>
-          <w:color w:val="000000" w:themeColor="text1"/>
-          <w:sz w:val="28"/>
-          <w:szCs w:val="28"/>
-          <w:lang w:val="en-US"/>
-        </w:rPr>
-        <w:t>.</w:t>
+        </w:rPr>
+      </w:pPr>
+      <w:r>
+        <w:rPr>
+          <w:color w:val="000000" w:themeColor="text1"/>
+          <w:sz w:val="28"/>
+          <w:szCs w:val="28"/>
+        </w:rPr>
+        <w:t>Spring MVC – это фреймворк, позволяющий создавать web-приложения с разделением логики согласно паттерну Model—View—Controller.</w:t>
       </w:r>
     </w:p>
     <w:p>
@@ -7514,25 +6566,106 @@
           <w:sz w:val="28"/>
           <w:szCs w:val="28"/>
         </w:rPr>
-        <w:t xml:space="preserve">каскадные таблицы стилей CSS - формальный язык описания внешнего вида веб-документа, разработанного с применением языка разметки HTML (XHTML), см. CSS </w:t>
-      </w:r>
-      <w:proofErr w:type="spellStart"/>
-      <w:r>
-        <w:rPr>
-          <w:color w:val="000000" w:themeColor="text1"/>
-          <w:sz w:val="28"/>
-          <w:szCs w:val="28"/>
-        </w:rPr>
-        <w:t>Snapshot</w:t>
-      </w:r>
-      <w:proofErr w:type="spellEnd"/>
-      <w:r>
-        <w:rPr>
-          <w:color w:val="000000" w:themeColor="text1"/>
-          <w:sz w:val="28"/>
-          <w:szCs w:val="28"/>
-        </w:rPr>
-        <w:t xml:space="preserve"> 2018</w:t>
+        <w:t>язык</w:t>
+      </w:r>
+      <w:r>
+        <w:rPr>
+          <w:color w:val="000000" w:themeColor="text1"/>
+          <w:sz w:val="28"/>
+          <w:szCs w:val="28"/>
+        </w:rPr>
+        <w:t xml:space="preserve"> </w:t>
+      </w:r>
+      <w:r>
+        <w:rPr>
+          <w:color w:val="000000" w:themeColor="text1"/>
+          <w:sz w:val="28"/>
+          <w:szCs w:val="28"/>
+        </w:rPr>
+        <w:t>гипертекстовой</w:t>
+      </w:r>
+      <w:r>
+        <w:rPr>
+          <w:color w:val="000000" w:themeColor="text1"/>
+          <w:sz w:val="28"/>
+          <w:szCs w:val="28"/>
+        </w:rPr>
+        <w:t xml:space="preserve"> </w:t>
+      </w:r>
+      <w:r>
+        <w:rPr>
+          <w:color w:val="000000" w:themeColor="text1"/>
+          <w:sz w:val="28"/>
+          <w:szCs w:val="28"/>
+        </w:rPr>
+        <w:t>разметки</w:t>
+      </w:r>
+      <w:r>
+        <w:rPr>
+          <w:color w:val="000000" w:themeColor="text1"/>
+          <w:sz w:val="28"/>
+          <w:szCs w:val="28"/>
+        </w:rPr>
+        <w:t xml:space="preserve"> </w:t>
+      </w:r>
+      <w:r>
+        <w:rPr>
+          <w:color w:val="000000" w:themeColor="text1"/>
+          <w:sz w:val="28"/>
+          <w:szCs w:val="28"/>
+          <w:lang w:val="en-US"/>
+        </w:rPr>
+        <w:t>HTML</w:t>
+      </w:r>
+      <w:r>
+        <w:rPr>
+          <w:color w:val="000000" w:themeColor="text1"/>
+          <w:sz w:val="28"/>
+          <w:szCs w:val="28"/>
+        </w:rPr>
+        <w:t xml:space="preserve">, </w:t>
+      </w:r>
+      <w:r>
+        <w:rPr>
+          <w:color w:val="000000" w:themeColor="text1"/>
+          <w:sz w:val="28"/>
+          <w:szCs w:val="28"/>
+        </w:rPr>
+        <w:t>см</w:t>
+      </w:r>
+      <w:r>
+        <w:rPr>
+          <w:color w:val="000000" w:themeColor="text1"/>
+          <w:sz w:val="28"/>
+          <w:szCs w:val="28"/>
+        </w:rPr>
+        <w:t xml:space="preserve">. </w:t>
+      </w:r>
+      <w:r>
+        <w:rPr>
+          <w:color w:val="000000" w:themeColor="text1"/>
+          <w:sz w:val="28"/>
+          <w:szCs w:val="28"/>
+          <w:lang w:val="en-US"/>
+        </w:rPr>
+        <w:t>HTML</w:t>
+      </w:r>
+      <w:r>
+        <w:rPr>
+          <w:color w:val="000000" w:themeColor="text1"/>
+          <w:sz w:val="28"/>
+          <w:szCs w:val="28"/>
+        </w:rPr>
+        <w:t xml:space="preserve"> 4.01 </w:t>
+      </w:r>
+      <w:r>
+        <w:rPr>
+          <w:color w:val="000000" w:themeColor="text1"/>
+          <w:sz w:val="28"/>
+          <w:szCs w:val="28"/>
+          <w:lang w:val="en-US"/>
+        </w:rPr>
+        <w:t>Specification</w:t>
       </w:r>
       <w:r>
         <w:rPr>
@@ -7565,63 +6698,50 @@
           <w:sz w:val="28"/>
           <w:szCs w:val="28"/>
         </w:rPr>
-        <w:t xml:space="preserve">встраиваемый язык программного доступа к объектам приложений </w:t>
-      </w:r>
-      <w:proofErr w:type="spellStart"/>
-      <w:r>
-        <w:rPr>
-          <w:color w:val="000000" w:themeColor="text1"/>
-          <w:sz w:val="28"/>
-          <w:szCs w:val="28"/>
-        </w:rPr>
-        <w:t>JavaScript</w:t>
-      </w:r>
-      <w:proofErr w:type="spellEnd"/>
-      <w:r>
-        <w:rPr>
-          <w:color w:val="000000" w:themeColor="text1"/>
-          <w:sz w:val="28"/>
-          <w:szCs w:val="28"/>
-        </w:rPr>
-        <w:t xml:space="preserve">, см. </w:t>
-      </w:r>
-      <w:proofErr w:type="spellStart"/>
-      <w:r>
-        <w:rPr>
-          <w:color w:val="000000" w:themeColor="text1"/>
-          <w:sz w:val="28"/>
-          <w:szCs w:val="28"/>
-        </w:rPr>
-        <w:t>ECMAScript</w:t>
-      </w:r>
-      <w:proofErr w:type="spellEnd"/>
-      <w:r>
-        <w:rPr>
-          <w:color w:val="000000" w:themeColor="text1"/>
-          <w:sz w:val="28"/>
-          <w:szCs w:val="28"/>
-        </w:rPr>
-        <w:t xml:space="preserve"> </w:t>
-      </w:r>
-      <w:proofErr w:type="spellStart"/>
-      <w:r>
-        <w:rPr>
-          <w:color w:val="000000" w:themeColor="text1"/>
-          <w:sz w:val="28"/>
-          <w:szCs w:val="28"/>
-        </w:rPr>
-        <w:t>Language</w:t>
-      </w:r>
-      <w:proofErr w:type="spellEnd"/>
-      <w:r>
-        <w:rPr>
-          <w:color w:val="000000" w:themeColor="text1"/>
-          <w:sz w:val="28"/>
-          <w:szCs w:val="28"/>
-        </w:rPr>
-        <w:t xml:space="preserve"> </w:t>
-      </w:r>
-      <w:proofErr w:type="spellStart"/>
+        <w:lastRenderedPageBreak/>
+        <w:t xml:space="preserve">каскадные таблицы стилей CSS - формальный язык описания внешнего вида веб-документа, разработанного с применением языка разметки HTML (XHTML), см. CSS </w:t>
+      </w:r>
+      <w:r>
+        <w:rPr>
+          <w:color w:val="000000" w:themeColor="text1"/>
+          <w:sz w:val="28"/>
+          <w:szCs w:val="28"/>
+        </w:rPr>
+        <w:t>Snapshot 2018</w:t>
+      </w:r>
+      <w:r>
+        <w:rPr>
+          <w:color w:val="000000" w:themeColor="text1"/>
+          <w:sz w:val="28"/>
+          <w:szCs w:val="28"/>
+        </w:rPr>
+        <w:t>.</w:t>
+      </w:r>
+    </w:p>
+    <w:p>
+      <w:pPr>
+        <w:pStyle w:val="a8"/>
+        <w:numPr>
+          <w:ilvl w:val="0"/>
+          <w:numId w:val="8"/>
+        </w:numPr>
+        <w:spacing w:line="360" w:lineRule="auto"/>
+        <w:ind w:left="0" w:firstLine="709"/>
+        <w:jc w:val="both"/>
+        <w:rPr>
+          <w:color w:val="000000" w:themeColor="text1"/>
+          <w:sz w:val="28"/>
+          <w:szCs w:val="28"/>
+        </w:rPr>
+      </w:pPr>
+      <w:r>
+        <w:rPr>
+          <w:color w:val="000000" w:themeColor="text1"/>
+          <w:sz w:val="28"/>
+          <w:szCs w:val="28"/>
+        </w:rPr>
+        <w:t xml:space="preserve">встраиваемый язык программного доступа к объектам приложений JavaScript, см. ECMAScript Language </w:t>
+      </w:r>
       <w:r>
         <w:rPr>
           <w:color w:val="000000" w:themeColor="text1"/>
@@ -7630,7 +6750,6 @@
         </w:rPr>
         <w:t>Specification</w:t>
       </w:r>
-      <w:proofErr w:type="spellEnd"/>
       <w:r>
         <w:rPr>
           <w:color w:val="000000" w:themeColor="text1"/>
@@ -7713,80 +6832,13 @@
         <w:rPr>
           <w:sz w:val="28"/>
         </w:rPr>
-        <w:t>Совокупност</w:t>
-      </w:r>
-      <w:r>
-        <w:rPr>
-          <w:sz w:val="28"/>
-        </w:rPr>
-        <w:t>ь</w:t>
-      </w:r>
-      <w:r>
-        <w:rPr>
-          <w:sz w:val="28"/>
-        </w:rPr>
-        <w:t xml:space="preserve"> свойств </w:t>
-      </w:r>
-      <w:r>
-        <w:rPr>
-          <w:sz w:val="28"/>
-          <w:lang w:val="en-US"/>
-        </w:rPr>
-        <w:t>web</w:t>
-      </w:r>
-      <w:r>
-        <w:rPr>
-          <w:sz w:val="28"/>
-        </w:rPr>
-        <w:t>-</w:t>
-      </w:r>
-      <w:r>
-        <w:rPr>
-          <w:sz w:val="28"/>
-        </w:rPr>
-        <w:t>приложения</w:t>
-      </w:r>
-      <w:r>
-        <w:rPr>
-          <w:sz w:val="28"/>
-        </w:rPr>
-        <w:t>,</w:t>
-      </w:r>
-      <w:r>
-        <w:rPr>
-          <w:sz w:val="28"/>
-        </w:rPr>
-        <w:t xml:space="preserve"> определяемых </w:t>
-      </w:r>
-      <w:r>
-        <w:rPr>
-          <w:sz w:val="28"/>
-        </w:rPr>
-        <w:t>конкр</w:t>
-      </w:r>
-      <w:r>
-        <w:rPr>
-          <w:sz w:val="28"/>
-        </w:rPr>
-        <w:t xml:space="preserve">етными особенностями   набора </w:t>
-      </w:r>
-      <w:r>
-        <w:rPr>
-          <w:sz w:val="28"/>
-        </w:rPr>
-        <w:t>функци</w:t>
-      </w:r>
-      <w:r>
-        <w:rPr>
-          <w:sz w:val="28"/>
-        </w:rPr>
-        <w:t xml:space="preserve">й, способных удовлетворять заданным </w:t>
-      </w:r>
-      <w:r>
-        <w:rPr>
-          <w:sz w:val="28"/>
-        </w:rPr>
-        <w:t>или подразумеваемым потребностям</w:t>
+        <w:t xml:space="preserve">Данное веб-приложение позволяет выбирать и совершать покупку разных видов </w:t>
+      </w:r>
+      <w:r>
+        <w:rPr>
+          <w:sz w:val="28"/>
+        </w:rPr>
+        <w:t>оптики, а также получать информацию о инновациях в сфере оптики</w:t>
       </w:r>
       <w:r>
         <w:rPr>
@@ -8017,23 +7069,13 @@
         </w:rPr>
         <w:t xml:space="preserve"> </w:t>
       </w:r>
-      <w:proofErr w:type="spellStart"/>
-      <w:r>
-        <w:rPr>
-          <w:color w:val="000000" w:themeColor="text1"/>
-          <w:sz w:val="28"/>
-          <w:szCs w:val="28"/>
-        </w:rPr>
-        <w:t>фреймворка</w:t>
-      </w:r>
-      <w:proofErr w:type="spellEnd"/>
-      <w:r>
-        <w:rPr>
-          <w:color w:val="000000" w:themeColor="text1"/>
-          <w:sz w:val="28"/>
-          <w:szCs w:val="28"/>
-        </w:rPr>
-        <w:t xml:space="preserve"> </w:t>
+      <w:r>
+        <w:rPr>
+          <w:color w:val="000000" w:themeColor="text1"/>
+          <w:sz w:val="28"/>
+          <w:szCs w:val="28"/>
+        </w:rPr>
+        <w:t xml:space="preserve">фреймворка </w:t>
       </w:r>
       <w:r>
         <w:rPr>
@@ -8190,15 +7232,17 @@
       </w:r>
       <w:r>
         <w:rPr>
-          <w:sz w:val="27"/>
-          <w:szCs w:val="27"/>
+          <w:color w:val="000000" w:themeColor="text1"/>
+          <w:sz w:val="28"/>
+          <w:szCs w:val="28"/>
         </w:rPr>
         <w:t>Многофункциональность</w:t>
       </w:r>
       <w:r>
         <w:rPr>
-          <w:sz w:val="27"/>
-          <w:szCs w:val="27"/>
+          <w:color w:val="000000" w:themeColor="text1"/>
+          <w:sz w:val="28"/>
+          <w:szCs w:val="28"/>
         </w:rPr>
         <w:t>.</w:t>
       </w:r>
@@ -8329,23 +7373,13 @@
         </w:rPr>
         <w:t xml:space="preserve"> </w:t>
       </w:r>
-      <w:proofErr w:type="spellStart"/>
-      <w:r>
-        <w:rPr>
-          <w:color w:val="000000" w:themeColor="text1"/>
-          <w:sz w:val="28"/>
-          <w:szCs w:val="28"/>
-        </w:rPr>
-        <w:t>web</w:t>
-      </w:r>
-      <w:proofErr w:type="spellEnd"/>
-      <w:r>
-        <w:rPr>
-          <w:color w:val="000000" w:themeColor="text1"/>
-          <w:sz w:val="28"/>
-          <w:szCs w:val="28"/>
-        </w:rPr>
-        <w:t>-приложени</w:t>
+      <w:r>
+        <w:rPr>
+          <w:color w:val="000000" w:themeColor="text1"/>
+          <w:sz w:val="28"/>
+          <w:szCs w:val="28"/>
+        </w:rPr>
+        <w:t>web-приложени</w:t>
       </w:r>
       <w:r>
         <w:rPr>
@@ -8439,23 +7473,13 @@
         </w:rPr>
         <w:t xml:space="preserve">луатация. Информационная среда </w:t>
       </w:r>
-      <w:proofErr w:type="spellStart"/>
-      <w:r>
-        <w:rPr>
-          <w:color w:val="000000" w:themeColor="text1"/>
-          <w:sz w:val="28"/>
-          <w:szCs w:val="28"/>
-        </w:rPr>
-        <w:t>web</w:t>
-      </w:r>
-      <w:proofErr w:type="spellEnd"/>
-      <w:r>
-        <w:rPr>
-          <w:color w:val="000000" w:themeColor="text1"/>
-          <w:sz w:val="28"/>
-          <w:szCs w:val="28"/>
-        </w:rPr>
-        <w:t>-приложения</w:t>
+      <w:r>
+        <w:rPr>
+          <w:color w:val="000000" w:themeColor="text1"/>
+          <w:sz w:val="28"/>
+          <w:szCs w:val="28"/>
+        </w:rPr>
+        <w:t>web-приложения</w:t>
       </w:r>
       <w:r>
         <w:rPr>
@@ -8562,18 +7586,8 @@
           <w:sz w:val="28"/>
           <w:szCs w:val="28"/>
         </w:rPr>
-        <w:t xml:space="preserve">JDK 14 или </w:t>
-      </w:r>
-      <w:proofErr w:type="spellStart"/>
-      <w:r>
-        <w:rPr>
-          <w:color w:val="000000" w:themeColor="text1"/>
-          <w:sz w:val="28"/>
-          <w:szCs w:val="28"/>
-        </w:rPr>
-        <w:t>Java</w:t>
-      </w:r>
-      <w:proofErr w:type="spellEnd"/>
+        <w:t>JDK 14 или Java Development Kit (JDK)</w:t>
+      </w:r>
       <w:r>
         <w:rPr>
           <w:color w:val="000000" w:themeColor="text1"/>
@@ -8582,50 +7596,6 @@
         </w:rPr>
         <w:t xml:space="preserve"> </w:t>
       </w:r>
-      <w:proofErr w:type="spellStart"/>
-      <w:r>
-        <w:rPr>
-          <w:color w:val="000000" w:themeColor="text1"/>
-          <w:sz w:val="28"/>
-          <w:szCs w:val="28"/>
-        </w:rPr>
-        <w:t>Development</w:t>
-      </w:r>
-      <w:proofErr w:type="spellEnd"/>
-      <w:r>
-        <w:rPr>
-          <w:color w:val="000000" w:themeColor="text1"/>
-          <w:sz w:val="28"/>
-          <w:szCs w:val="28"/>
-        </w:rPr>
-        <w:t xml:space="preserve"> </w:t>
-      </w:r>
-      <w:proofErr w:type="spellStart"/>
-      <w:r>
-        <w:rPr>
-          <w:color w:val="000000" w:themeColor="text1"/>
-          <w:sz w:val="28"/>
-          <w:szCs w:val="28"/>
-        </w:rPr>
-        <w:t>Kit</w:t>
-      </w:r>
-      <w:proofErr w:type="spellEnd"/>
-      <w:r>
-        <w:rPr>
-          <w:color w:val="000000" w:themeColor="text1"/>
-          <w:sz w:val="28"/>
-          <w:szCs w:val="28"/>
-        </w:rPr>
-        <w:t xml:space="preserve"> (JDK)</w:t>
-      </w:r>
-      <w:r>
-        <w:rPr>
-          <w:color w:val="000000" w:themeColor="text1"/>
-          <w:sz w:val="28"/>
-          <w:szCs w:val="28"/>
-        </w:rPr>
-        <w:t xml:space="preserve"> </w:t>
-      </w:r>
       <w:r>
         <w:rPr>
           <w:color w:val="000000"/>
@@ -8649,61 +7619,7 @@
           <w:sz w:val="28"/>
           <w:szCs w:val="28"/>
         </w:rPr>
-        <w:t xml:space="preserve">— бесплатный пакет для разработчика приложений и апплетов, написанных на языке </w:t>
-      </w:r>
-      <w:proofErr w:type="spellStart"/>
-      <w:r>
-        <w:rPr>
-          <w:color w:val="000000" w:themeColor="text1"/>
-          <w:sz w:val="28"/>
-          <w:szCs w:val="28"/>
-        </w:rPr>
-        <w:t>Java</w:t>
-      </w:r>
-      <w:proofErr w:type="spellEnd"/>
-      <w:r>
-        <w:rPr>
-          <w:color w:val="000000" w:themeColor="text1"/>
-          <w:sz w:val="28"/>
-          <w:szCs w:val="28"/>
-        </w:rPr>
-        <w:t xml:space="preserve">. В него входит компилятор </w:t>
-      </w:r>
-      <w:proofErr w:type="spellStart"/>
-      <w:r>
-        <w:rPr>
-          <w:color w:val="000000" w:themeColor="text1"/>
-          <w:sz w:val="28"/>
-          <w:szCs w:val="28"/>
-        </w:rPr>
-        <w:t>Javac</w:t>
-      </w:r>
-      <w:proofErr w:type="spellEnd"/>
-      <w:r>
-        <w:rPr>
-          <w:color w:val="000000" w:themeColor="text1"/>
-          <w:sz w:val="28"/>
-          <w:szCs w:val="28"/>
-        </w:rPr>
-        <w:t xml:space="preserve">, классические библиотеки классов </w:t>
-      </w:r>
-      <w:proofErr w:type="spellStart"/>
-      <w:r>
-        <w:rPr>
-          <w:color w:val="000000" w:themeColor="text1"/>
-          <w:sz w:val="28"/>
-          <w:szCs w:val="28"/>
-        </w:rPr>
-        <w:t>Java</w:t>
-      </w:r>
-      <w:proofErr w:type="spellEnd"/>
-      <w:r>
-        <w:rPr>
-          <w:color w:val="000000" w:themeColor="text1"/>
-          <w:sz w:val="28"/>
-          <w:szCs w:val="28"/>
-        </w:rPr>
-        <w:t>, исполнительная JRE система, документы, некоторые утилиты и образцы кода.</w:t>
+        <w:t>— бесплатный пакет для разработчика приложений и апплетов, написанных на языке Java. В него входит компилятор Javac, классические библиотеки классов Java, исполнительная JRE система, документы, некоторые утилиты и образцы кода.</w:t>
       </w:r>
     </w:p>
     <w:p>
@@ -8717,23 +7633,13 @@
           <w:szCs w:val="28"/>
         </w:rPr>
       </w:pPr>
-      <w:proofErr w:type="spellStart"/>
-      <w:r>
-        <w:rPr>
-          <w:color w:val="000000" w:themeColor="text1"/>
-          <w:sz w:val="28"/>
-          <w:szCs w:val="28"/>
-        </w:rPr>
-        <w:t>Spring</w:t>
-      </w:r>
-      <w:proofErr w:type="spellEnd"/>
-      <w:r>
-        <w:rPr>
-          <w:color w:val="000000" w:themeColor="text1"/>
-          <w:sz w:val="28"/>
-          <w:szCs w:val="28"/>
-        </w:rPr>
-        <w:t xml:space="preserve"> MVC</w:t>
+      <w:r>
+        <w:rPr>
+          <w:color w:val="000000" w:themeColor="text1"/>
+          <w:sz w:val="28"/>
+          <w:szCs w:val="28"/>
+        </w:rPr>
+        <w:t>Spring MVC</w:t>
       </w:r>
       <w:r>
         <w:rPr>
@@ -8766,115 +7672,7 @@
           <w:sz w:val="28"/>
           <w:szCs w:val="28"/>
         </w:rPr>
-        <w:t xml:space="preserve"> – это </w:t>
-      </w:r>
-      <w:proofErr w:type="spellStart"/>
-      <w:r>
-        <w:rPr>
-          <w:color w:val="000000" w:themeColor="text1"/>
-          <w:sz w:val="28"/>
-          <w:szCs w:val="28"/>
-        </w:rPr>
-        <w:t>фреймворк</w:t>
-      </w:r>
-      <w:proofErr w:type="spellEnd"/>
-      <w:r>
-        <w:rPr>
-          <w:color w:val="000000" w:themeColor="text1"/>
-          <w:sz w:val="28"/>
-          <w:szCs w:val="28"/>
-        </w:rPr>
-        <w:t xml:space="preserve">, позволяющий создавать </w:t>
-      </w:r>
-      <w:proofErr w:type="spellStart"/>
-      <w:r>
-        <w:rPr>
-          <w:color w:val="000000" w:themeColor="text1"/>
-          <w:sz w:val="28"/>
-          <w:szCs w:val="28"/>
-        </w:rPr>
-        <w:t>web</w:t>
-      </w:r>
-      <w:proofErr w:type="spellEnd"/>
-      <w:r>
-        <w:rPr>
-          <w:color w:val="000000" w:themeColor="text1"/>
-          <w:sz w:val="28"/>
-          <w:szCs w:val="28"/>
-        </w:rPr>
-        <w:t xml:space="preserve">-приложения с разделением логики согласно паттерну </w:t>
-      </w:r>
-      <w:proofErr w:type="spellStart"/>
-      <w:r>
-        <w:rPr>
-          <w:color w:val="000000" w:themeColor="text1"/>
-          <w:sz w:val="28"/>
-          <w:szCs w:val="28"/>
-        </w:rPr>
-        <w:t>Model</w:t>
-      </w:r>
-      <w:proofErr w:type="spellEnd"/>
-      <w:r>
-        <w:rPr>
-          <w:color w:val="000000" w:themeColor="text1"/>
-          <w:sz w:val="28"/>
-          <w:szCs w:val="28"/>
-        </w:rPr>
-        <w:t>—</w:t>
-      </w:r>
-      <w:proofErr w:type="spellStart"/>
-      <w:r>
-        <w:rPr>
-          <w:color w:val="000000" w:themeColor="text1"/>
-          <w:sz w:val="28"/>
-          <w:szCs w:val="28"/>
-        </w:rPr>
-        <w:t>View</w:t>
-      </w:r>
-      <w:proofErr w:type="spellEnd"/>
-      <w:r>
-        <w:rPr>
-          <w:color w:val="000000" w:themeColor="text1"/>
-          <w:sz w:val="28"/>
-          <w:szCs w:val="28"/>
-        </w:rPr>
-        <w:t>—</w:t>
-      </w:r>
-      <w:proofErr w:type="spellStart"/>
-      <w:r>
-        <w:rPr>
-          <w:color w:val="000000" w:themeColor="text1"/>
-          <w:sz w:val="28"/>
-          <w:szCs w:val="28"/>
-        </w:rPr>
-        <w:t>Controller</w:t>
-      </w:r>
-      <w:proofErr w:type="spellEnd"/>
-      <w:r>
-        <w:rPr>
-          <w:color w:val="000000" w:themeColor="text1"/>
-          <w:sz w:val="28"/>
-          <w:szCs w:val="28"/>
-        </w:rPr>
-        <w:t xml:space="preserve">. </w:t>
-      </w:r>
-      <w:proofErr w:type="spellStart"/>
-      <w:r>
-        <w:rPr>
-          <w:color w:val="000000" w:themeColor="text1"/>
-          <w:sz w:val="28"/>
-          <w:szCs w:val="28"/>
-        </w:rPr>
-        <w:t>Spring</w:t>
-      </w:r>
-      <w:proofErr w:type="spellEnd"/>
-      <w:r>
-        <w:rPr>
-          <w:color w:val="000000" w:themeColor="text1"/>
-          <w:sz w:val="28"/>
-          <w:szCs w:val="28"/>
-        </w:rPr>
-        <w:t xml:space="preserve"> обеспечивает готовые компоненты, использование которых существенно облегчает и ускоряет разработку веб-приложений.</w:t>
+        <w:t xml:space="preserve"> – это фреймворк, позволяющий создавать web-приложения с разделением логики согласно паттерну Model—View—Controller. Spring обеспечивает готовые компоненты, использование которых существенно облегчает и ускоряет разработку веб-приложений.</w:t>
       </w:r>
     </w:p>
     <w:p>
@@ -8888,16 +7686,14 @@
           <w:szCs w:val="28"/>
         </w:rPr>
       </w:pPr>
-      <w:proofErr w:type="spellStart"/>
-      <w:r>
-        <w:rPr>
-          <w:color w:val="000000" w:themeColor="text1"/>
-          <w:sz w:val="28"/>
-          <w:szCs w:val="28"/>
-        </w:rPr>
-        <w:t>Restful</w:t>
-      </w:r>
-      <w:proofErr w:type="spellEnd"/>
+      <w:r>
+        <w:rPr>
+          <w:color w:val="000000" w:themeColor="text1"/>
+          <w:sz w:val="28"/>
+          <w:szCs w:val="28"/>
+        </w:rPr>
+        <w:t>Restful Web Service</w:t>
+      </w:r>
       <w:r>
         <w:rPr>
           <w:color w:val="000000" w:themeColor="text1"/>
@@ -8906,42 +7702,6 @@
         </w:rPr>
         <w:t xml:space="preserve"> </w:t>
       </w:r>
-      <w:proofErr w:type="spellStart"/>
-      <w:r>
-        <w:rPr>
-          <w:color w:val="000000" w:themeColor="text1"/>
-          <w:sz w:val="28"/>
-          <w:szCs w:val="28"/>
-        </w:rPr>
-        <w:t>Web</w:t>
-      </w:r>
-      <w:proofErr w:type="spellEnd"/>
-      <w:r>
-        <w:rPr>
-          <w:color w:val="000000" w:themeColor="text1"/>
-          <w:sz w:val="28"/>
-          <w:szCs w:val="28"/>
-        </w:rPr>
-        <w:t xml:space="preserve"> </w:t>
-      </w:r>
-      <w:proofErr w:type="spellStart"/>
-      <w:r>
-        <w:rPr>
-          <w:color w:val="000000" w:themeColor="text1"/>
-          <w:sz w:val="28"/>
-          <w:szCs w:val="28"/>
-        </w:rPr>
-        <w:t>Service</w:t>
-      </w:r>
-      <w:proofErr w:type="spellEnd"/>
-      <w:r>
-        <w:rPr>
-          <w:color w:val="000000" w:themeColor="text1"/>
-          <w:sz w:val="28"/>
-          <w:szCs w:val="28"/>
-        </w:rPr>
-        <w:t xml:space="preserve"> </w:t>
-      </w:r>
       <w:r>
         <w:rPr>
           <w:color w:val="000000"/>
@@ -8965,25 +7725,7 @@
           <w:sz w:val="28"/>
           <w:szCs w:val="28"/>
         </w:rPr>
-        <w:t xml:space="preserve"> — это легкий, обслуживаемый и масштабируемый сервис, построенный на архитектуре REST. Веб-служба </w:t>
-      </w:r>
-      <w:proofErr w:type="spellStart"/>
-      <w:r>
-        <w:rPr>
-          <w:color w:val="000000" w:themeColor="text1"/>
-          <w:sz w:val="28"/>
-          <w:szCs w:val="28"/>
-        </w:rPr>
-        <w:t>Restful</w:t>
-      </w:r>
-      <w:proofErr w:type="spellEnd"/>
-      <w:r>
-        <w:rPr>
-          <w:color w:val="000000" w:themeColor="text1"/>
-          <w:sz w:val="28"/>
-          <w:szCs w:val="28"/>
-        </w:rPr>
-        <w:t>, предоставляя вызывающему клиенту API из вашего приложения безопасным, единообразным способом без сохранения состояния.</w:t>
+        <w:t xml:space="preserve"> — это легкий, обслуживаемый и масштабируемый сервис, построенный на архитектуре REST. Веб-служба Restful, предоставляя вызывающему клиенту API из вашего приложения безопасным, единообразным способом без сохранения состояния.</w:t>
       </w:r>
     </w:p>
     <w:p>
@@ -9003,43 +7745,7 @@
           <w:sz w:val="28"/>
           <w:szCs w:val="28"/>
         </w:rPr>
-        <w:t>ORM (</w:t>
-      </w:r>
-      <w:proofErr w:type="spellStart"/>
-      <w:r>
-        <w:rPr>
-          <w:color w:val="000000" w:themeColor="text1"/>
-          <w:sz w:val="28"/>
-          <w:szCs w:val="28"/>
-        </w:rPr>
-        <w:t>Object-Relational</w:t>
-      </w:r>
-      <w:proofErr w:type="spellEnd"/>
-      <w:r>
-        <w:rPr>
-          <w:color w:val="000000" w:themeColor="text1"/>
-          <w:sz w:val="28"/>
-          <w:szCs w:val="28"/>
-        </w:rPr>
-        <w:t xml:space="preserve"> </w:t>
-      </w:r>
-      <w:proofErr w:type="spellStart"/>
-      <w:r>
-        <w:rPr>
-          <w:color w:val="000000" w:themeColor="text1"/>
-          <w:sz w:val="28"/>
-          <w:szCs w:val="28"/>
-        </w:rPr>
-        <w:t>Mapping</w:t>
-      </w:r>
-      <w:proofErr w:type="spellEnd"/>
-      <w:r>
-        <w:rPr>
-          <w:color w:val="000000" w:themeColor="text1"/>
-          <w:sz w:val="28"/>
-          <w:szCs w:val="28"/>
-        </w:rPr>
-        <w:t xml:space="preserve"> или объектно-реляционное отображение) </w:t>
+        <w:t xml:space="preserve">ORM (Object-Relational Mapping или объектно-реляционное отображение) </w:t>
       </w:r>
       <w:r>
         <w:rPr>
@@ -9064,25 +7770,7 @@
           <w:sz w:val="28"/>
           <w:szCs w:val="28"/>
         </w:rPr>
-        <w:t xml:space="preserve">— это технология для отображения объектов в структуры реляционных баз данных, ну т.е. чтобы представить наш </w:t>
-      </w:r>
-      <w:proofErr w:type="spellStart"/>
-      <w:r>
-        <w:rPr>
-          <w:color w:val="000000" w:themeColor="text1"/>
-          <w:sz w:val="28"/>
-          <w:szCs w:val="28"/>
-        </w:rPr>
-        <w:t>джава</w:t>
-      </w:r>
-      <w:proofErr w:type="spellEnd"/>
-      <w:r>
-        <w:rPr>
-          <w:color w:val="000000" w:themeColor="text1"/>
-          <w:sz w:val="28"/>
-          <w:szCs w:val="28"/>
-        </w:rPr>
-        <w:t>-объект в виде строки таблицы.</w:t>
+        <w:t>— это технология для отображения объектов в структуры реляционных баз данных, ну т.е. чтобы представить наш джава-объект в виде строки таблицы.</w:t>
       </w:r>
     </w:p>
     <w:p>
@@ -9096,7 +7784,6 @@
           <w:szCs w:val="28"/>
         </w:rPr>
       </w:pPr>
-      <w:proofErr w:type="spellStart"/>
       <w:r>
         <w:rPr>
           <w:color w:val="000000" w:themeColor="text1"/>
@@ -9104,9 +7791,8 @@
           <w:szCs w:val="28"/>
         </w:rPr>
         <w:lastRenderedPageBreak/>
-        <w:t>Apache</w:t>
-      </w:r>
-      <w:proofErr w:type="spellEnd"/>
+        <w:t>Apache Mave</w:t>
+      </w:r>
       <w:r>
         <w:rPr>
           <w:color w:val="000000" w:themeColor="text1"/>
@@ -9115,16 +7801,23 @@
         </w:rPr>
         <w:t xml:space="preserve"> </w:t>
       </w:r>
-      <w:proofErr w:type="spellStart"/>
-      <w:r>
-        <w:rPr>
-          <w:color w:val="000000" w:themeColor="text1"/>
-          <w:sz w:val="28"/>
-          <w:szCs w:val="28"/>
-        </w:rPr>
-        <w:t>Mave</w:t>
-      </w:r>
-      <w:proofErr w:type="spellEnd"/>
+      <w:r>
+        <w:rPr>
+          <w:color w:val="000000"/>
+          <w:spacing w:val="-1"/>
+          <w:sz w:val="28"/>
+          <w:szCs w:val="28"/>
+        </w:rPr>
+        <w:t>[</w:t>
+      </w:r>
+      <w:r>
+        <w:rPr>
+          <w:color w:val="000000"/>
+          <w:sz w:val="28"/>
+          <w:szCs w:val="28"/>
+        </w:rPr>
+        <w:t>)]</w:t>
+      </w:r>
       <w:r>
         <w:rPr>
           <w:color w:val="000000" w:themeColor="text1"/>
@@ -9135,6 +7828,42 @@
       </w:r>
       <w:r>
         <w:rPr>
+          <w:color w:val="000000" w:themeColor="text1"/>
+          <w:sz w:val="28"/>
+          <w:szCs w:val="28"/>
+        </w:rPr>
+        <w:t>— Фреймворк для автоматизации сборки проектов на основе описания их структуры в файлах на языке POM, являющемся подмножеством XML.</w:t>
+      </w:r>
+    </w:p>
+    <w:p>
+      <w:pPr>
+        <w:spacing w:line="360" w:lineRule="auto"/>
+        <w:ind w:firstLine="709"/>
+        <w:jc w:val="both"/>
+        <w:rPr>
+          <w:color w:val="000000" w:themeColor="text1"/>
+          <w:sz w:val="28"/>
+          <w:szCs w:val="28"/>
+        </w:rPr>
+      </w:pPr>
+      <w:r>
+        <w:rPr>
+          <w:color w:val="000000" w:themeColor="text1"/>
+          <w:sz w:val="28"/>
+          <w:szCs w:val="28"/>
+        </w:rPr>
+        <w:t>YouTrack</w:t>
+      </w:r>
+      <w:r>
+        <w:rPr>
+          <w:color w:val="000000" w:themeColor="text1"/>
+          <w:sz w:val="28"/>
+          <w:szCs w:val="28"/>
+        </w:rPr>
+        <w:t xml:space="preserve"> </w:t>
+      </w:r>
+      <w:r>
+        <w:rPr>
           <w:color w:val="000000"/>
           <w:spacing w:val="-1"/>
           <w:sz w:val="28"/>
@@ -9156,7 +7885,334 @@
           <w:sz w:val="28"/>
           <w:szCs w:val="28"/>
         </w:rPr>
+        <w:t xml:space="preserve"> — коммерческая система отслеживания ошибок, программное обеспечение для управления проектами, разработанное компанией JetBrains.</w:t>
+      </w:r>
+    </w:p>
+    <w:p>
+      <w:pPr>
+        <w:spacing w:line="360" w:lineRule="auto"/>
+        <w:ind w:firstLine="709"/>
+        <w:jc w:val="both"/>
+        <w:rPr>
+          <w:color w:val="000000" w:themeColor="text1"/>
+          <w:sz w:val="28"/>
+          <w:szCs w:val="28"/>
+        </w:rPr>
+      </w:pPr>
+      <w:r>
+        <w:rPr>
+          <w:color w:val="000000" w:themeColor="text1"/>
+          <w:sz w:val="28"/>
+          <w:szCs w:val="28"/>
+        </w:rPr>
+        <w:t>GitHub</w:t>
+      </w:r>
+      <w:r>
+        <w:rPr>
+          <w:color w:val="000000" w:themeColor="text1"/>
+          <w:sz w:val="28"/>
+          <w:szCs w:val="28"/>
+        </w:rPr>
         <w:t xml:space="preserve"> </w:t>
+      </w:r>
+      <w:r>
+        <w:rPr>
+          <w:color w:val="000000"/>
+          <w:spacing w:val="-1"/>
+          <w:sz w:val="28"/>
+          <w:szCs w:val="28"/>
+        </w:rPr>
+        <w:t>[</w:t>
+      </w:r>
+      <w:r>
+        <w:rPr>
+          <w:color w:val="000000"/>
+          <w:sz w:val="28"/>
+          <w:szCs w:val="28"/>
+        </w:rPr>
+        <w:t>)] -</w:t>
+      </w:r>
+      <w:r>
+        <w:rPr>
+          <w:color w:val="000000" w:themeColor="text1"/>
+          <w:sz w:val="28"/>
+          <w:szCs w:val="28"/>
+        </w:rPr>
+        <w:t xml:space="preserve"> это система управления проектами и версиями кода, а также платформа социальных сетей, созданная для разработчиков.</w:t>
+      </w:r>
+    </w:p>
+    <w:p>
+      <w:pPr>
+        <w:spacing w:line="360" w:lineRule="auto"/>
+        <w:ind w:firstLine="709"/>
+        <w:jc w:val="both"/>
+        <w:rPr>
+          <w:color w:val="000000" w:themeColor="text1"/>
+          <w:sz w:val="28"/>
+          <w:szCs w:val="28"/>
+        </w:rPr>
+      </w:pPr>
+      <w:r>
+        <w:rPr>
+          <w:color w:val="000000" w:themeColor="text1"/>
+          <w:sz w:val="28"/>
+          <w:szCs w:val="28"/>
+        </w:rPr>
+        <w:t>IntelliJ IDEA — интегрированная среда разработки программного обеспечения для многих языков программирования, в частности Java, JavaScript, Python.</w:t>
+      </w:r>
+    </w:p>
+    <w:p>
+      <w:pPr>
+        <w:spacing w:line="360" w:lineRule="auto"/>
+        <w:ind w:firstLine="709"/>
+        <w:jc w:val="both"/>
+        <w:rPr>
+          <w:color w:val="000000" w:themeColor="text1"/>
+          <w:sz w:val="28"/>
+          <w:szCs w:val="28"/>
+        </w:rPr>
+      </w:pPr>
+      <w:r>
+        <w:rPr>
+          <w:color w:val="000000" w:themeColor="text1"/>
+          <w:sz w:val="28"/>
+          <w:szCs w:val="28"/>
+          <w:lang w:val="en-US"/>
+        </w:rPr>
+        <w:t>HTML</w:t>
+      </w:r>
+      <w:r>
+        <w:rPr>
+          <w:color w:val="000000" w:themeColor="text1"/>
+          <w:sz w:val="28"/>
+          <w:szCs w:val="28"/>
+        </w:rPr>
+        <w:t>5</w:t>
+      </w:r>
+      <w:r>
+        <w:rPr>
+          <w:color w:val="000000" w:themeColor="text1"/>
+          <w:sz w:val="28"/>
+          <w:szCs w:val="28"/>
+        </w:rPr>
+        <w:t xml:space="preserve"> </w:t>
+      </w:r>
+      <w:r>
+        <w:rPr>
+          <w:color w:val="000000"/>
+          <w:sz w:val="28"/>
+          <w:szCs w:val="28"/>
+        </w:rPr>
+        <w:t>[)</w:t>
+      </w:r>
+      <w:r>
+        <w:rPr>
+          <w:color w:val="000000"/>
+          <w:spacing w:val="-1"/>
+          <w:sz w:val="28"/>
+          <w:szCs w:val="28"/>
+        </w:rPr>
+        <w:t>]</w:t>
+      </w:r>
+      <w:r>
+        <w:rPr>
+          <w:color w:val="000000" w:themeColor="text1"/>
+          <w:sz w:val="28"/>
+          <w:szCs w:val="28"/>
+        </w:rPr>
+        <w:t xml:space="preserve"> — язык для структурирования и представления содержимого всемирной паутины. </w:t>
+      </w:r>
+      <w:r>
+        <w:rPr>
+          <w:color w:val="000000" w:themeColor="text1"/>
+          <w:sz w:val="28"/>
+          <w:szCs w:val="28"/>
+        </w:rPr>
+        <w:t xml:space="preserve">Это пятая версия </w:t>
+      </w:r>
+      <w:r>
+        <w:rPr>
+          <w:color w:val="000000" w:themeColor="text1"/>
+          <w:sz w:val="28"/>
+          <w:szCs w:val="28"/>
+          <w:lang w:val="en-US"/>
+        </w:rPr>
+        <w:t>HTML</w:t>
+      </w:r>
+      <w:r>
+        <w:rPr>
+          <w:color w:val="000000" w:themeColor="text1"/>
+          <w:sz w:val="28"/>
+          <w:szCs w:val="28"/>
+        </w:rPr>
+        <w:t>.</w:t>
+      </w:r>
+    </w:p>
+    <w:p>
+      <w:pPr>
+        <w:spacing w:line="360" w:lineRule="auto"/>
+        <w:ind w:firstLine="709"/>
+        <w:jc w:val="both"/>
+        <w:rPr>
+          <w:color w:val="000000" w:themeColor="text1"/>
+          <w:sz w:val="28"/>
+          <w:szCs w:val="28"/>
+        </w:rPr>
+      </w:pPr>
+      <w:r>
+        <w:rPr>
+          <w:color w:val="000000" w:themeColor="text1"/>
+          <w:sz w:val="28"/>
+          <w:szCs w:val="28"/>
+          <w:lang w:val="en-US"/>
+        </w:rPr>
+        <w:t>CSS</w:t>
+      </w:r>
+      <w:r>
+        <w:rPr>
+          <w:color w:val="000000" w:themeColor="text1"/>
+          <w:sz w:val="28"/>
+          <w:szCs w:val="28"/>
+        </w:rPr>
+        <w:t>3</w:t>
+      </w:r>
+      <w:r>
+        <w:rPr>
+          <w:color w:val="000000" w:themeColor="text1"/>
+          <w:sz w:val="28"/>
+          <w:szCs w:val="28"/>
+        </w:rPr>
+        <w:t xml:space="preserve"> </w:t>
+      </w:r>
+      <w:r>
+        <w:rPr>
+          <w:color w:val="000000"/>
+          <w:spacing w:val="-1"/>
+          <w:sz w:val="28"/>
+          <w:szCs w:val="28"/>
+        </w:rPr>
+        <w:t>[</w:t>
+      </w:r>
+      <w:r>
+        <w:rPr>
+          <w:color w:val="000000"/>
+          <w:sz w:val="28"/>
+          <w:szCs w:val="28"/>
+        </w:rPr>
+        <w:t>)]</w:t>
+      </w:r>
+      <w:r>
+        <w:rPr>
+          <w:color w:val="000000" w:themeColor="text1"/>
+          <w:sz w:val="28"/>
+          <w:szCs w:val="28"/>
+        </w:rPr>
+        <w:t xml:space="preserve"> </w:t>
+      </w:r>
+      <w:r>
+        <w:rPr>
+          <w:color w:val="000000" w:themeColor="text1"/>
+          <w:sz w:val="28"/>
+          <w:szCs w:val="28"/>
+        </w:rPr>
+        <w:t xml:space="preserve">— Формальный язык описания внешнего вида документа, написанного с использованием языка разметки. Преимущественно используется как средство описания, оформления внешнего вида веб-страниц, написанных с помощью языков разметки </w:t>
+      </w:r>
+      <w:r>
+        <w:rPr>
+          <w:color w:val="000000" w:themeColor="text1"/>
+          <w:sz w:val="28"/>
+          <w:szCs w:val="28"/>
+          <w:lang w:val="en-US"/>
+        </w:rPr>
+        <w:t>HTML</w:t>
+      </w:r>
+      <w:r>
+        <w:rPr>
+          <w:color w:val="000000" w:themeColor="text1"/>
+          <w:sz w:val="28"/>
+          <w:szCs w:val="28"/>
+        </w:rPr>
+        <w:t>.</w:t>
+      </w:r>
+    </w:p>
+    <w:p>
+      <w:pPr>
+        <w:spacing w:line="360" w:lineRule="auto"/>
+        <w:ind w:firstLine="709"/>
+        <w:jc w:val="both"/>
+        <w:rPr>
+          <w:color w:val="000000" w:themeColor="text1"/>
+          <w:sz w:val="28"/>
+          <w:szCs w:val="28"/>
+        </w:rPr>
+      </w:pPr>
+      <w:r>
+        <w:rPr>
+          <w:color w:val="000000" w:themeColor="text1"/>
+          <w:sz w:val="28"/>
+          <w:szCs w:val="28"/>
+          <w:lang w:val="en-US"/>
+        </w:rPr>
+        <w:t>JavaScript</w:t>
+      </w:r>
+      <w:r>
+        <w:rPr>
+          <w:color w:val="000000" w:themeColor="text1"/>
+          <w:sz w:val="28"/>
+          <w:szCs w:val="28"/>
+        </w:rPr>
+        <w:t xml:space="preserve"> </w:t>
+      </w:r>
+      <w:r>
+        <w:rPr>
+          <w:color w:val="000000"/>
+          <w:spacing w:val="-1"/>
+          <w:sz w:val="28"/>
+          <w:szCs w:val="28"/>
+        </w:rPr>
+        <w:t>[</w:t>
+      </w:r>
+      <w:r>
+        <w:rPr>
+          <w:color w:val="000000"/>
+          <w:spacing w:val="1"/>
+          <w:sz w:val="28"/>
+          <w:szCs w:val="28"/>
+        </w:rPr>
+        <w:t>)</w:t>
+      </w:r>
+      <w:r>
+        <w:rPr>
+          <w:color w:val="000000"/>
+          <w:spacing w:val="-1"/>
+          <w:sz w:val="28"/>
+          <w:szCs w:val="28"/>
+        </w:rPr>
+        <w:t>]</w:t>
+      </w:r>
+      <w:r>
+        <w:rPr>
+          <w:color w:val="000000" w:themeColor="text1"/>
+          <w:sz w:val="28"/>
+          <w:szCs w:val="28"/>
+        </w:rPr>
+        <w:t xml:space="preserve"> </w:t>
+      </w:r>
+      <w:r>
+        <w:rPr>
+          <w:color w:val="000000" w:themeColor="text1"/>
+          <w:sz w:val="28"/>
+          <w:szCs w:val="28"/>
+        </w:rPr>
+        <w:t>—</w:t>
+      </w:r>
+      <w:r>
+        <w:rPr>
+          <w:color w:val="000000" w:themeColor="text1"/>
+          <w:sz w:val="28"/>
+          <w:szCs w:val="28"/>
+        </w:rPr>
+        <w:t xml:space="preserve"> Мультипарадигменный язык программирования. Поддерживает объектно-ориентированный, императивный и функциональный стили. Является реализацией стандарта ECMAScript.</w:t>
       </w:r>
       <w:bookmarkStart w:id="13" w:name="_GoBack"/>
       <w:bookmarkEnd w:id="13"/>
@@ -9166,658 +8222,7 @@
           <w:sz w:val="28"/>
           <w:szCs w:val="28"/>
         </w:rPr>
-        <w:t>— Фреймворк для автоматизации сборки проектов на основе описания их структуры в файлах на языке POM, являющемся подмножеством XML.</w:t>
-      </w:r>
-    </w:p>
-    <w:p>
-      <w:pPr>
-        <w:spacing w:line="360" w:lineRule="auto"/>
-        <w:ind w:firstLine="709"/>
-        <w:jc w:val="both"/>
-        <w:rPr>
-          <w:color w:val="000000" w:themeColor="text1"/>
-          <w:sz w:val="28"/>
-          <w:szCs w:val="28"/>
-        </w:rPr>
-      </w:pPr>
-      <w:proofErr w:type="spellStart"/>
-      <w:r>
-        <w:rPr>
-          <w:color w:val="000000" w:themeColor="text1"/>
-          <w:sz w:val="28"/>
-          <w:szCs w:val="28"/>
-        </w:rPr>
-        <w:t>YouTrack</w:t>
-      </w:r>
-      <w:proofErr w:type="spellEnd"/>
-      <w:r>
-        <w:rPr>
-          <w:color w:val="000000" w:themeColor="text1"/>
-          <w:sz w:val="28"/>
-          <w:szCs w:val="28"/>
-        </w:rPr>
-        <w:t xml:space="preserve"> </w:t>
-      </w:r>
-      <w:r>
-        <w:rPr>
-          <w:color w:val="000000"/>
-          <w:spacing w:val="-1"/>
-          <w:sz w:val="28"/>
-          <w:szCs w:val="28"/>
-        </w:rPr>
-        <w:t>[</w:t>
-      </w:r>
-      <w:r>
-        <w:rPr>
-          <w:color w:val="000000"/>
-          <w:sz w:val="28"/>
-          <w:szCs w:val="28"/>
-        </w:rPr>
-        <w:t>)]</w:t>
-      </w:r>
-      <w:r>
-        <w:rPr>
-          <w:color w:val="000000" w:themeColor="text1"/>
-          <w:sz w:val="28"/>
-          <w:szCs w:val="28"/>
-        </w:rPr>
-        <w:t xml:space="preserve"> — коммерческая система отслеживания ошибок, программное обеспечение для управления проектами, разработанное компанией </w:t>
-      </w:r>
-      <w:proofErr w:type="spellStart"/>
-      <w:r>
-        <w:rPr>
-          <w:color w:val="000000" w:themeColor="text1"/>
-          <w:sz w:val="28"/>
-          <w:szCs w:val="28"/>
-        </w:rPr>
-        <w:t>JetBrains</w:t>
-      </w:r>
-      <w:proofErr w:type="spellEnd"/>
-      <w:r>
-        <w:rPr>
-          <w:color w:val="000000" w:themeColor="text1"/>
-          <w:sz w:val="28"/>
-          <w:szCs w:val="28"/>
-        </w:rPr>
         <w:t>.</w:t>
-      </w:r>
-    </w:p>
-    <w:p>
-      <w:pPr>
-        <w:spacing w:line="360" w:lineRule="auto"/>
-        <w:ind w:firstLine="709"/>
-        <w:jc w:val="both"/>
-        <w:rPr>
-          <w:color w:val="000000" w:themeColor="text1"/>
-          <w:sz w:val="28"/>
-          <w:szCs w:val="28"/>
-        </w:rPr>
-      </w:pPr>
-      <w:proofErr w:type="spellStart"/>
-      <w:r>
-        <w:rPr>
-          <w:color w:val="000000" w:themeColor="text1"/>
-          <w:sz w:val="28"/>
-          <w:szCs w:val="28"/>
-        </w:rPr>
-        <w:t>GitHub</w:t>
-      </w:r>
-      <w:proofErr w:type="spellEnd"/>
-      <w:r>
-        <w:rPr>
-          <w:color w:val="000000" w:themeColor="text1"/>
-          <w:sz w:val="28"/>
-          <w:szCs w:val="28"/>
-        </w:rPr>
-        <w:t xml:space="preserve"> </w:t>
-      </w:r>
-      <w:r>
-        <w:rPr>
-          <w:color w:val="000000"/>
-          <w:spacing w:val="-1"/>
-          <w:sz w:val="28"/>
-          <w:szCs w:val="28"/>
-        </w:rPr>
-        <w:t>[</w:t>
-      </w:r>
-      <w:r>
-        <w:rPr>
-          <w:color w:val="000000"/>
-          <w:sz w:val="28"/>
-          <w:szCs w:val="28"/>
-        </w:rPr>
-        <w:t>)] -</w:t>
-      </w:r>
-      <w:r>
-        <w:rPr>
-          <w:color w:val="000000" w:themeColor="text1"/>
-          <w:sz w:val="28"/>
-          <w:szCs w:val="28"/>
-        </w:rPr>
-        <w:t xml:space="preserve"> это система управления проектами и версиями кода, а также платформа социальных сетей, созданная для разработчиков.</w:t>
-      </w:r>
-    </w:p>
-    <w:p>
-      <w:pPr>
-        <w:spacing w:line="360" w:lineRule="auto"/>
-        <w:ind w:firstLine="709"/>
-        <w:jc w:val="both"/>
-        <w:rPr>
-          <w:color w:val="000000" w:themeColor="text1"/>
-          <w:sz w:val="28"/>
-          <w:szCs w:val="28"/>
-        </w:rPr>
-      </w:pPr>
-      <w:proofErr w:type="spellStart"/>
-      <w:r>
-        <w:rPr>
-          <w:color w:val="000000" w:themeColor="text1"/>
-          <w:sz w:val="28"/>
-          <w:szCs w:val="28"/>
-        </w:rPr>
-        <w:t>IntelliJ</w:t>
-      </w:r>
-      <w:proofErr w:type="spellEnd"/>
-      <w:r>
-        <w:rPr>
-          <w:color w:val="000000" w:themeColor="text1"/>
-          <w:sz w:val="28"/>
-          <w:szCs w:val="28"/>
-        </w:rPr>
-        <w:t xml:space="preserve"> IDEA — интегрированная среда разработки программного обеспечения для многих языков программирования, в частности </w:t>
-      </w:r>
-      <w:proofErr w:type="spellStart"/>
-      <w:r>
-        <w:rPr>
-          <w:color w:val="000000" w:themeColor="text1"/>
-          <w:sz w:val="28"/>
-          <w:szCs w:val="28"/>
-        </w:rPr>
-        <w:t>Java</w:t>
-      </w:r>
-      <w:proofErr w:type="spellEnd"/>
-      <w:r>
-        <w:rPr>
-          <w:color w:val="000000" w:themeColor="text1"/>
-          <w:sz w:val="28"/>
-          <w:szCs w:val="28"/>
-        </w:rPr>
-        <w:t xml:space="preserve">, </w:t>
-      </w:r>
-      <w:proofErr w:type="spellStart"/>
-      <w:r>
-        <w:rPr>
-          <w:color w:val="000000" w:themeColor="text1"/>
-          <w:sz w:val="28"/>
-          <w:szCs w:val="28"/>
-        </w:rPr>
-        <w:t>JavaScript</w:t>
-      </w:r>
-      <w:proofErr w:type="spellEnd"/>
-      <w:r>
-        <w:rPr>
-          <w:color w:val="000000" w:themeColor="text1"/>
-          <w:sz w:val="28"/>
-          <w:szCs w:val="28"/>
-        </w:rPr>
-        <w:t xml:space="preserve">, </w:t>
-      </w:r>
-      <w:proofErr w:type="spellStart"/>
-      <w:r>
-        <w:rPr>
-          <w:color w:val="000000" w:themeColor="text1"/>
-          <w:sz w:val="28"/>
-          <w:szCs w:val="28"/>
-        </w:rPr>
-        <w:t>Python</w:t>
-      </w:r>
-      <w:proofErr w:type="spellEnd"/>
-      <w:r>
-        <w:rPr>
-          <w:color w:val="000000" w:themeColor="text1"/>
-          <w:sz w:val="28"/>
-          <w:szCs w:val="28"/>
-        </w:rPr>
-        <w:t>.</w:t>
-      </w:r>
-    </w:p>
-    <w:p>
-      <w:pPr>
-        <w:spacing w:line="360" w:lineRule="auto"/>
-        <w:ind w:firstLine="709"/>
-        <w:jc w:val="both"/>
-        <w:rPr>
-          <w:color w:val="000000" w:themeColor="text1"/>
-          <w:sz w:val="28"/>
-          <w:szCs w:val="28"/>
-        </w:rPr>
-      </w:pPr>
-      <w:r>
-        <w:rPr>
-          <w:color w:val="000000" w:themeColor="text1"/>
-          <w:sz w:val="28"/>
-          <w:szCs w:val="28"/>
-          <w:lang w:val="en-US"/>
-        </w:rPr>
-        <w:t>HTML</w:t>
-      </w:r>
-      <w:r>
-        <w:rPr>
-          <w:color w:val="000000" w:themeColor="text1"/>
-          <w:sz w:val="28"/>
-          <w:szCs w:val="28"/>
-        </w:rPr>
-        <w:t>5</w:t>
-      </w:r>
-      <w:r>
-        <w:rPr>
-          <w:color w:val="000000" w:themeColor="text1"/>
-          <w:sz w:val="28"/>
-          <w:szCs w:val="28"/>
-        </w:rPr>
-        <w:t xml:space="preserve"> </w:t>
-      </w:r>
-      <w:r>
-        <w:rPr>
-          <w:color w:val="000000"/>
-          <w:sz w:val="28"/>
-          <w:szCs w:val="28"/>
-        </w:rPr>
-        <w:t>[)</w:t>
-      </w:r>
-      <w:r>
-        <w:rPr>
-          <w:color w:val="000000"/>
-          <w:spacing w:val="-1"/>
-          <w:sz w:val="28"/>
-          <w:szCs w:val="28"/>
-        </w:rPr>
-        <w:t>]</w:t>
-      </w:r>
-      <w:r>
-        <w:rPr>
-          <w:color w:val="000000" w:themeColor="text1"/>
-          <w:sz w:val="28"/>
-          <w:szCs w:val="28"/>
-        </w:rPr>
-        <w:t xml:space="preserve"> — язык для структурирования и представления содержимого всемирной паутины. </w:t>
-      </w:r>
-      <w:r>
-        <w:rPr>
-          <w:color w:val="000000" w:themeColor="text1"/>
-          <w:sz w:val="28"/>
-          <w:szCs w:val="28"/>
-        </w:rPr>
-        <w:t xml:space="preserve">Это пятая версия </w:t>
-      </w:r>
-      <w:r>
-        <w:rPr>
-          <w:color w:val="000000" w:themeColor="text1"/>
-          <w:sz w:val="28"/>
-          <w:szCs w:val="28"/>
-          <w:lang w:val="en-US"/>
-        </w:rPr>
-        <w:t>HTML</w:t>
-      </w:r>
-      <w:r>
-        <w:rPr>
-          <w:color w:val="000000" w:themeColor="text1"/>
-          <w:sz w:val="28"/>
-          <w:szCs w:val="28"/>
-        </w:rPr>
-        <w:t>.</w:t>
-      </w:r>
-    </w:p>
-    <w:p>
-      <w:pPr>
-        <w:spacing w:line="360" w:lineRule="auto"/>
-        <w:ind w:firstLine="709"/>
-        <w:jc w:val="both"/>
-        <w:rPr>
-          <w:color w:val="000000" w:themeColor="text1"/>
-          <w:sz w:val="28"/>
-          <w:szCs w:val="28"/>
-        </w:rPr>
-      </w:pPr>
-      <w:r>
-        <w:rPr>
-          <w:color w:val="000000" w:themeColor="text1"/>
-          <w:sz w:val="28"/>
-          <w:szCs w:val="28"/>
-          <w:lang w:val="en-US"/>
-        </w:rPr>
-        <w:t>CSS</w:t>
-      </w:r>
-      <w:r>
-        <w:rPr>
-          <w:color w:val="000000" w:themeColor="text1"/>
-          <w:sz w:val="28"/>
-          <w:szCs w:val="28"/>
-        </w:rPr>
-        <w:t>3</w:t>
-      </w:r>
-      <w:r>
-        <w:rPr>
-          <w:color w:val="000000" w:themeColor="text1"/>
-          <w:sz w:val="28"/>
-          <w:szCs w:val="28"/>
-        </w:rPr>
-        <w:t xml:space="preserve"> </w:t>
-      </w:r>
-      <w:r>
-        <w:rPr>
-          <w:color w:val="000000"/>
-          <w:spacing w:val="-1"/>
-          <w:sz w:val="28"/>
-          <w:szCs w:val="28"/>
-        </w:rPr>
-        <w:t>[</w:t>
-      </w:r>
-      <w:r>
-        <w:rPr>
-          <w:color w:val="000000"/>
-          <w:sz w:val="28"/>
-          <w:szCs w:val="28"/>
-        </w:rPr>
-        <w:t>)]</w:t>
-      </w:r>
-      <w:r>
-        <w:rPr>
-          <w:color w:val="000000" w:themeColor="text1"/>
-          <w:sz w:val="28"/>
-          <w:szCs w:val="28"/>
-        </w:rPr>
-        <w:t xml:space="preserve"> </w:t>
-      </w:r>
-      <w:r>
-        <w:rPr>
-          <w:color w:val="000000" w:themeColor="text1"/>
-          <w:sz w:val="28"/>
-          <w:szCs w:val="28"/>
-        </w:rPr>
-        <w:t xml:space="preserve">— Формальный язык описания внешнего вида документа, написанного с использованием языка разметки. Преимущественно используется как средство описания, оформления внешнего вида веб-страниц, написанных с помощью языков разметки </w:t>
-      </w:r>
-      <w:r>
-        <w:rPr>
-          <w:color w:val="000000" w:themeColor="text1"/>
-          <w:sz w:val="28"/>
-          <w:szCs w:val="28"/>
-          <w:lang w:val="en-US"/>
-        </w:rPr>
-        <w:t>HTML</w:t>
-      </w:r>
-      <w:r>
-        <w:rPr>
-          <w:color w:val="000000" w:themeColor="text1"/>
-          <w:sz w:val="28"/>
-          <w:szCs w:val="28"/>
-        </w:rPr>
-        <w:t>.</w:t>
-      </w:r>
-    </w:p>
-    <w:p>
-      <w:pPr>
-        <w:spacing w:line="360" w:lineRule="auto"/>
-        <w:ind w:firstLine="709"/>
-        <w:jc w:val="both"/>
-        <w:rPr>
-          <w:color w:val="000000" w:themeColor="text1"/>
-          <w:sz w:val="28"/>
-          <w:szCs w:val="28"/>
-        </w:rPr>
-      </w:pPr>
-      <w:r>
-        <w:rPr>
-          <w:color w:val="000000" w:themeColor="text1"/>
-          <w:sz w:val="28"/>
-          <w:szCs w:val="28"/>
-          <w:lang w:val="en-US"/>
-        </w:rPr>
-        <w:t>JavaScript</w:t>
-      </w:r>
-      <w:r>
-        <w:rPr>
-          <w:color w:val="000000" w:themeColor="text1"/>
-          <w:sz w:val="28"/>
-          <w:szCs w:val="28"/>
-        </w:rPr>
-        <w:t xml:space="preserve"> </w:t>
-      </w:r>
-      <w:r>
-        <w:rPr>
-          <w:color w:val="000000"/>
-          <w:spacing w:val="-1"/>
-          <w:sz w:val="28"/>
-          <w:szCs w:val="28"/>
-        </w:rPr>
-        <w:t>[</w:t>
-      </w:r>
-      <w:r>
-        <w:rPr>
-          <w:color w:val="000000"/>
-          <w:spacing w:val="1"/>
-          <w:sz w:val="28"/>
-          <w:szCs w:val="28"/>
-        </w:rPr>
-        <w:t>)</w:t>
-      </w:r>
-      <w:r>
-        <w:rPr>
-          <w:color w:val="000000"/>
-          <w:spacing w:val="-1"/>
-          <w:sz w:val="28"/>
-          <w:szCs w:val="28"/>
-        </w:rPr>
-        <w:t>]</w:t>
-      </w:r>
-      <w:r>
-        <w:rPr>
-          <w:color w:val="000000" w:themeColor="text1"/>
-          <w:sz w:val="28"/>
-          <w:szCs w:val="28"/>
-        </w:rPr>
-        <w:t xml:space="preserve"> </w:t>
-      </w:r>
-      <w:r>
-        <w:rPr>
-          <w:color w:val="000000" w:themeColor="text1"/>
-          <w:sz w:val="28"/>
-          <w:szCs w:val="28"/>
-        </w:rPr>
-        <w:t>—</w:t>
-      </w:r>
-      <w:r>
-        <w:rPr>
-          <w:color w:val="000000" w:themeColor="text1"/>
-          <w:sz w:val="28"/>
-          <w:szCs w:val="28"/>
-        </w:rPr>
-        <w:t xml:space="preserve"> </w:t>
-      </w:r>
-      <w:proofErr w:type="spellStart"/>
-      <w:r>
-        <w:rPr>
-          <w:color w:val="000000" w:themeColor="text1"/>
-          <w:sz w:val="28"/>
-          <w:szCs w:val="28"/>
-        </w:rPr>
-        <w:t>Мультипарадигменный</w:t>
-      </w:r>
-      <w:proofErr w:type="spellEnd"/>
-      <w:r>
-        <w:rPr>
-          <w:color w:val="000000" w:themeColor="text1"/>
-          <w:sz w:val="28"/>
-          <w:szCs w:val="28"/>
-        </w:rPr>
-        <w:t xml:space="preserve"> язык программирования. Поддерживает объектно-ориентированный, императивный и функциональный стили. Является реализацией стандарта </w:t>
-      </w:r>
-      <w:proofErr w:type="spellStart"/>
-      <w:r>
-        <w:rPr>
-          <w:color w:val="000000" w:themeColor="text1"/>
-          <w:sz w:val="28"/>
-          <w:szCs w:val="28"/>
-        </w:rPr>
-        <w:t>ECMAScript</w:t>
-      </w:r>
-      <w:proofErr w:type="spellEnd"/>
-      <w:r>
-        <w:rPr>
-          <w:color w:val="000000" w:themeColor="text1"/>
-          <w:sz w:val="28"/>
-          <w:szCs w:val="28"/>
-        </w:rPr>
-        <w:t>.</w:t>
-      </w:r>
-    </w:p>
-    <w:p>
-      <w:pPr>
-        <w:spacing w:line="360" w:lineRule="auto"/>
-        <w:ind w:firstLine="709"/>
-        <w:jc w:val="both"/>
-        <w:rPr>
-          <w:color w:val="000000" w:themeColor="text1"/>
-          <w:sz w:val="28"/>
-          <w:szCs w:val="28"/>
-        </w:rPr>
-      </w:pPr>
-      <w:r>
-        <w:rPr>
-          <w:color w:val="000000" w:themeColor="text1"/>
-          <w:sz w:val="28"/>
-          <w:szCs w:val="28"/>
-          <w:lang w:val="en-US"/>
-        </w:rPr>
-        <w:t>Visual</w:t>
-      </w:r>
-      <w:r>
-        <w:rPr>
-          <w:color w:val="000000" w:themeColor="text1"/>
-          <w:sz w:val="28"/>
-          <w:szCs w:val="28"/>
-        </w:rPr>
-        <w:t xml:space="preserve"> </w:t>
-      </w:r>
-      <w:r>
-        <w:rPr>
-          <w:color w:val="000000" w:themeColor="text1"/>
-          <w:sz w:val="28"/>
-          <w:szCs w:val="28"/>
-          <w:lang w:val="en-US"/>
-        </w:rPr>
-        <w:t>Studio</w:t>
-      </w:r>
-      <w:r>
-        <w:rPr>
-          <w:color w:val="000000" w:themeColor="text1"/>
-          <w:sz w:val="28"/>
-          <w:szCs w:val="28"/>
-        </w:rPr>
-        <w:t xml:space="preserve"> </w:t>
-      </w:r>
-      <w:r>
-        <w:rPr>
-          <w:color w:val="000000" w:themeColor="text1"/>
-          <w:sz w:val="28"/>
-          <w:szCs w:val="28"/>
-          <w:lang w:val="en-US"/>
-        </w:rPr>
-        <w:t>Code</w:t>
-      </w:r>
-      <w:r>
-        <w:rPr>
-          <w:color w:val="000000" w:themeColor="text1"/>
-          <w:sz w:val="28"/>
-          <w:szCs w:val="28"/>
-        </w:rPr>
-        <w:t xml:space="preserve"> </w:t>
-      </w:r>
-      <w:r>
-        <w:rPr>
-          <w:color w:val="000000" w:themeColor="text1"/>
-          <w:sz w:val="28"/>
-          <w:szCs w:val="28"/>
-        </w:rPr>
-        <w:t>—</w:t>
-      </w:r>
-      <w:r>
-        <w:rPr>
-          <w:color w:val="000000" w:themeColor="text1"/>
-          <w:sz w:val="28"/>
-          <w:szCs w:val="28"/>
-        </w:rPr>
-        <w:t xml:space="preserve"> Редактор исходного кода, разработанный </w:t>
-      </w:r>
-      <w:r>
-        <w:rPr>
-          <w:color w:val="000000" w:themeColor="text1"/>
-          <w:sz w:val="28"/>
-          <w:szCs w:val="28"/>
-          <w:lang w:val="en-US"/>
-        </w:rPr>
-        <w:t>Microsoft</w:t>
-      </w:r>
-      <w:r>
-        <w:rPr>
-          <w:color w:val="000000" w:themeColor="text1"/>
-          <w:sz w:val="28"/>
-          <w:szCs w:val="28"/>
-        </w:rPr>
-        <w:t xml:space="preserve"> для </w:t>
-      </w:r>
-      <w:r>
-        <w:rPr>
-          <w:color w:val="000000" w:themeColor="text1"/>
-          <w:sz w:val="28"/>
-          <w:szCs w:val="28"/>
-          <w:lang w:val="en-US"/>
-        </w:rPr>
-        <w:t>Windows</w:t>
-      </w:r>
-      <w:r>
-        <w:rPr>
-          <w:color w:val="000000" w:themeColor="text1"/>
-          <w:sz w:val="28"/>
-          <w:szCs w:val="28"/>
-        </w:rPr>
-        <w:t xml:space="preserve">, </w:t>
-      </w:r>
-      <w:r>
-        <w:rPr>
-          <w:color w:val="000000" w:themeColor="text1"/>
-          <w:sz w:val="28"/>
-          <w:szCs w:val="28"/>
-          <w:lang w:val="en-US"/>
-        </w:rPr>
-        <w:t>Linux</w:t>
-      </w:r>
-      <w:r>
-        <w:rPr>
-          <w:color w:val="000000" w:themeColor="text1"/>
-          <w:sz w:val="28"/>
-          <w:szCs w:val="28"/>
-        </w:rPr>
-        <w:t xml:space="preserve"> и </w:t>
-      </w:r>
-      <w:proofErr w:type="spellStart"/>
-      <w:r>
-        <w:rPr>
-          <w:color w:val="000000" w:themeColor="text1"/>
-          <w:sz w:val="28"/>
-          <w:szCs w:val="28"/>
-          <w:lang w:val="en-US"/>
-        </w:rPr>
-        <w:t>macOS</w:t>
-      </w:r>
-      <w:proofErr w:type="spellEnd"/>
-      <w:r>
-        <w:rPr>
-          <w:color w:val="000000" w:themeColor="text1"/>
-          <w:sz w:val="28"/>
-          <w:szCs w:val="28"/>
-        </w:rPr>
-        <w:t>. Позиционируется как «лёгкий» редактор кода для кроссплатформенной разработки веб- и облачных приложений.</w:t>
       </w:r>
     </w:p>
     <w:p>
@@ -9899,34 +8304,14 @@
           <w:szCs w:val="28"/>
         </w:rPr>
       </w:pPr>
-      <w:proofErr w:type="spellStart"/>
-      <w:r>
-        <w:rPr>
-          <w:color w:val="000000" w:themeColor="text1"/>
-          <w:sz w:val="28"/>
-          <w:szCs w:val="28"/>
-        </w:rPr>
-        <w:t>Spring</w:t>
-      </w:r>
-      <w:proofErr w:type="spellEnd"/>
-      <w:r>
-        <w:rPr>
-          <w:color w:val="000000" w:themeColor="text1"/>
-          <w:sz w:val="28"/>
-          <w:szCs w:val="28"/>
-        </w:rPr>
-        <w:t xml:space="preserve"> </w:t>
-      </w:r>
-      <w:proofErr w:type="spellStart"/>
-      <w:r>
-        <w:rPr>
-          <w:color w:val="000000" w:themeColor="text1"/>
-          <w:sz w:val="28"/>
-          <w:szCs w:val="28"/>
-        </w:rPr>
-        <w:t>Framework</w:t>
-      </w:r>
-      <w:proofErr w:type="spellEnd"/>
+      <w:r>
+        <w:rPr>
+          <w:color w:val="000000" w:themeColor="text1"/>
+          <w:sz w:val="28"/>
+          <w:szCs w:val="28"/>
+        </w:rPr>
+        <w:t>Spring Framework</w:t>
+      </w:r>
     </w:p>
     <w:p>
       <w:pPr>
@@ -9970,7 +8355,6 @@
           <w:sz w:val="28"/>
           <w:szCs w:val="28"/>
         </w:rPr>
-        <w:lastRenderedPageBreak/>
         <w:t xml:space="preserve">Браузер </w:t>
       </w:r>
       <w:r>
@@ -9993,7 +8377,6 @@
           <w:szCs w:val="28"/>
         </w:rPr>
       </w:pPr>
-      <w:proofErr w:type="spellStart"/>
       <w:r>
         <w:rPr>
           <w:color w:val="000000" w:themeColor="text1"/>
@@ -10002,7 +8385,6 @@
         </w:rPr>
         <w:t>Opera</w:t>
       </w:r>
-      <w:proofErr w:type="spellEnd"/>
       <w:r>
         <w:rPr>
           <w:color w:val="000000" w:themeColor="text1"/>
@@ -10041,61 +8423,16 @@
           <w:sz w:val="28"/>
           <w:szCs w:val="28"/>
         </w:rPr>
-        <w:t xml:space="preserve">еб-браузер и пакет прикладных программ для работы в Интернете, выпускаемый компанией </w:t>
-      </w:r>
-      <w:proofErr w:type="spellStart"/>
-      <w:r>
-        <w:rPr>
-          <w:color w:val="000000" w:themeColor="text1"/>
-          <w:sz w:val="28"/>
-          <w:szCs w:val="28"/>
-        </w:rPr>
-        <w:t>Opera</w:t>
-      </w:r>
-      <w:proofErr w:type="spellEnd"/>
-      <w:r>
-        <w:rPr>
-          <w:color w:val="000000" w:themeColor="text1"/>
-          <w:sz w:val="28"/>
-          <w:szCs w:val="28"/>
-        </w:rPr>
-        <w:t xml:space="preserve"> </w:t>
-      </w:r>
-      <w:proofErr w:type="spellStart"/>
-      <w:r>
-        <w:rPr>
-          <w:color w:val="000000" w:themeColor="text1"/>
-          <w:sz w:val="28"/>
-          <w:szCs w:val="28"/>
-        </w:rPr>
-        <w:t>Software</w:t>
-      </w:r>
-      <w:proofErr w:type="spellEnd"/>
-      <w:r>
-        <w:rPr>
-          <w:color w:val="000000" w:themeColor="text1"/>
-          <w:sz w:val="28"/>
-          <w:szCs w:val="28"/>
-        </w:rPr>
-        <w:t xml:space="preserve">. Разработан в 1994 году группой исследователей из норвежской компании </w:t>
-      </w:r>
-      <w:proofErr w:type="spellStart"/>
-      <w:r>
-        <w:rPr>
-          <w:color w:val="000000" w:themeColor="text1"/>
-          <w:sz w:val="28"/>
-          <w:szCs w:val="28"/>
-        </w:rPr>
-        <w:t>Telenor</w:t>
-      </w:r>
-      <w:proofErr w:type="spellEnd"/>
-      <w:r>
-        <w:rPr>
-          <w:color w:val="000000" w:themeColor="text1"/>
-          <w:sz w:val="28"/>
-          <w:szCs w:val="28"/>
-        </w:rPr>
-        <w:t xml:space="preserve">. </w:t>
+        <w:t xml:space="preserve">еб-браузер и пакет прикладных программ для работы в Интернете, выпускаемый компанией Opera Software. Разработан в 1994 году </w:t>
+      </w:r>
+      <w:r>
+        <w:rPr>
+          <w:color w:val="000000" w:themeColor="text1"/>
+          <w:sz w:val="28"/>
+          <w:szCs w:val="28"/>
+        </w:rPr>
+        <w:lastRenderedPageBreak/>
+        <w:t xml:space="preserve">группой исследователей из норвежской компании Telenor. </w:t>
       </w:r>
       <w:r>
         <w:rPr>
@@ -11101,7 +9438,7 @@
         <w:rFonts w:ascii="Symbol" w:hAnsi="Symbol" w:hint="default"/>
       </w:rPr>
     </w:lvl>
-    <w:lvl w:ilvl="1" w:tplc="04190003" w:tentative="1">
+    <w:lvl w:ilvl="1" w:tplc="04190003">
       <w:start w:val="1"/>
       <w:numFmt w:val="bullet"/>
       <w:lvlText w:val="o"/>
@@ -12759,7 +11096,7 @@
 </file>
 
 <file path=customXml/itemProps1.xml><?xml version="1.0" encoding="utf-8"?>
-<ds:datastoreItem xmlns:ds="http://schemas.openxmlformats.org/officeDocument/2006/customXml" ds:itemID="{BCCA79B2-6171-4394-BFB5-17E72700D6FC}">
+<ds:datastoreItem xmlns:ds="http://schemas.openxmlformats.org/officeDocument/2006/customXml" ds:itemID="{2C70507C-C74E-43B7-94F0-C73108FCBB56}">
   <ds:schemaRefs>
     <ds:schemaRef ds:uri="http://schemas.openxmlformats.org/officeDocument/2006/bibliography"/>
   </ds:schemaRefs>

</xml_diff>